<commit_message>
Docs visión y alcance actualizado
</commit_message>
<xml_diff>
--- a/docs/Documento de visión y alcance.docx
+++ b/docs/Documento de visión y alcance.docx
@@ -225,23 +225,32 @@
       <w:pPr>
         <w:pStyle w:val="TOCEntry"/>
         <w:rPr>
-          <w:lang w:val="es-CR"/>
-        </w:rPr>
-      </w:pPr>
-      <w:bookmarkStart w:id="4" w:name="_Toc416530762"/>
-      <w:bookmarkStart w:id="5" w:name="_Toc196862585"/>
-      <w:r>
-        <w:rPr>
+          <w:rFonts w:ascii="Arial" w:hAnsi="Arial" w:cs="Arial"/>
+          <w:sz w:val="24"/>
+          <w:szCs w:val="24"/>
+          <w:lang w:val="es-CR"/>
+        </w:rPr>
+      </w:pPr>
+      <w:bookmarkStart w:id="4" w:name="_Toc196862585"/>
+      <w:bookmarkStart w:id="5" w:name="_Toc416530762"/>
+      <w:r>
+        <w:rPr>
+          <w:rFonts w:ascii="Arial" w:hAnsi="Arial" w:cs="Arial"/>
+          <w:sz w:val="24"/>
+          <w:szCs w:val="24"/>
           <w:lang w:val="es-CR"/>
         </w:rPr>
         <w:lastRenderedPageBreak/>
         <w:t>Tabla de contenidos</w:t>
       </w:r>
-      <w:bookmarkEnd w:id="5"/>
-    </w:p>
-    <w:p>
-      <w:pPr>
-        <w:rPr>
+      <w:bookmarkEnd w:id="4"/>
+    </w:p>
+    <w:p>
+      <w:pPr>
+        <w:rPr>
+          <w:rFonts w:ascii="Arial" w:hAnsi="Arial" w:cs="Arial"/>
+          <w:sz w:val="22"/>
+          <w:szCs w:val="22"/>
           <w:lang w:val="es-CR"/>
         </w:rPr>
       </w:pPr>
@@ -250,68 +259,109 @@
       <w:pPr>
         <w:pStyle w:val="TDC1"/>
         <w:rPr>
-          <w:rFonts w:asciiTheme="minorHAnsi" w:eastAsiaTheme="minorEastAsia" w:hAnsiTheme="minorHAnsi" w:cstheme="minorBidi"/>
+          <w:rFonts w:ascii="Arial" w:eastAsiaTheme="minorEastAsia" w:hAnsi="Arial" w:cs="Arial"/>
           <w:kern w:val="2"/>
-          <w:szCs w:val="24"/>
+          <w:sz w:val="22"/>
+          <w:szCs w:val="22"/>
           <w:lang w:val="es-CR" w:eastAsia="es-CR"/>
           <w14:ligatures w14:val="standardContextual"/>
         </w:rPr>
       </w:pPr>
       <w:r>
         <w:rPr>
-          <w:b/>
-          <w:sz w:val="28"/>
+          <w:rFonts w:ascii="Arial" w:hAnsi="Arial" w:cs="Arial"/>
+          <w:b/>
+          <w:sz w:val="22"/>
+          <w:szCs w:val="22"/>
           <w:lang w:val="es-CR"/>
         </w:rPr>
         <w:fldChar w:fldCharType="begin"/>
       </w:r>
       <w:r>
         <w:rPr>
-          <w:b/>
-          <w:sz w:val="28"/>
+          <w:rFonts w:ascii="Arial" w:hAnsi="Arial" w:cs="Arial"/>
+          <w:b/>
+          <w:sz w:val="22"/>
+          <w:szCs w:val="22"/>
           <w:lang w:val="es-CR"/>
         </w:rPr>
         <w:instrText xml:space="preserve"> TOC \o "1-3" \t "TOCentry,1" </w:instrText>
       </w:r>
       <w:r>
         <w:rPr>
-          <w:b/>
-          <w:sz w:val="28"/>
+          <w:rFonts w:ascii="Arial" w:hAnsi="Arial" w:cs="Arial"/>
+          <w:b/>
+          <w:sz w:val="22"/>
+          <w:szCs w:val="22"/>
           <w:lang w:val="es-CR"/>
         </w:rPr>
         <w:fldChar w:fldCharType="separate"/>
       </w:r>
       <w:r>
         <w:rPr>
+          <w:rFonts w:ascii="Arial" w:hAnsi="Arial" w:cs="Arial"/>
+          <w:sz w:val="22"/>
+          <w:szCs w:val="22"/>
           <w:lang w:val="es-CR"/>
         </w:rPr>
         <w:t>Tabla de contenidos</w:t>
       </w:r>
       <w:r>
         <w:rPr>
+          <w:rFonts w:ascii="Arial" w:hAnsi="Arial" w:cs="Arial"/>
+          <w:sz w:val="22"/>
+          <w:szCs w:val="22"/>
           <w:lang w:val="es-CR"/>
         </w:rPr>
         <w:tab/>
       </w:r>
       <w:r>
+        <w:rPr>
+          <w:rFonts w:ascii="Arial" w:hAnsi="Arial" w:cs="Arial"/>
+          <w:sz w:val="22"/>
+          <w:szCs w:val="22"/>
+        </w:rPr>
         <w:fldChar w:fldCharType="begin"/>
       </w:r>
       <w:r>
         <w:rPr>
+          <w:rFonts w:ascii="Arial" w:hAnsi="Arial" w:cs="Arial"/>
+          <w:sz w:val="22"/>
+          <w:szCs w:val="22"/>
           <w:lang w:val="es-CR"/>
         </w:rPr>
         <w:instrText xml:space="preserve"> PAGEREF _Toc196862585 \h </w:instrText>
       </w:r>
       <w:r>
+        <w:rPr>
+          <w:rFonts w:ascii="Arial" w:hAnsi="Arial" w:cs="Arial"/>
+          <w:sz w:val="22"/>
+          <w:szCs w:val="22"/>
+        </w:rPr>
+      </w:r>
+      <w:r>
+        <w:rPr>
+          <w:rFonts w:ascii="Arial" w:hAnsi="Arial" w:cs="Arial"/>
+          <w:sz w:val="22"/>
+          <w:szCs w:val="22"/>
+        </w:rPr>
         <w:fldChar w:fldCharType="separate"/>
       </w:r>
       <w:r>
         <w:rPr>
+          <w:rFonts w:ascii="Arial" w:hAnsi="Arial" w:cs="Arial"/>
+          <w:sz w:val="22"/>
+          <w:szCs w:val="22"/>
           <w:lang w:val="es-CR"/>
         </w:rPr>
         <w:t>ii</w:t>
       </w:r>
       <w:r>
+        <w:rPr>
+          <w:rFonts w:ascii="Arial" w:hAnsi="Arial" w:cs="Arial"/>
+          <w:sz w:val="22"/>
+          <w:szCs w:val="22"/>
+        </w:rPr>
         <w:fldChar w:fldCharType="end"/>
       </w:r>
     </w:p>
@@ -319,44 +369,79 @@
       <w:pPr>
         <w:pStyle w:val="TDC1"/>
         <w:rPr>
-          <w:rFonts w:asciiTheme="minorHAnsi" w:eastAsiaTheme="minorEastAsia" w:hAnsiTheme="minorHAnsi" w:cstheme="minorBidi"/>
+          <w:rFonts w:ascii="Arial" w:eastAsiaTheme="minorEastAsia" w:hAnsi="Arial" w:cs="Arial"/>
           <w:kern w:val="2"/>
-          <w:szCs w:val="24"/>
+          <w:sz w:val="22"/>
+          <w:szCs w:val="22"/>
           <w:lang w:val="es-CR" w:eastAsia="es-CR"/>
           <w14:ligatures w14:val="standardContextual"/>
         </w:rPr>
       </w:pPr>
       <w:r>
         <w:rPr>
+          <w:rFonts w:ascii="Arial" w:hAnsi="Arial" w:cs="Arial"/>
+          <w:sz w:val="22"/>
+          <w:szCs w:val="22"/>
           <w:lang w:val="es-CR"/>
         </w:rPr>
         <w:t>Historial de revisiones</w:t>
       </w:r>
       <w:r>
         <w:rPr>
+          <w:rFonts w:ascii="Arial" w:hAnsi="Arial" w:cs="Arial"/>
+          <w:sz w:val="22"/>
+          <w:szCs w:val="22"/>
           <w:lang w:val="es-CR"/>
         </w:rPr>
         <w:tab/>
       </w:r>
       <w:r>
+        <w:rPr>
+          <w:rFonts w:ascii="Arial" w:hAnsi="Arial" w:cs="Arial"/>
+          <w:sz w:val="22"/>
+          <w:szCs w:val="22"/>
+        </w:rPr>
         <w:fldChar w:fldCharType="begin"/>
       </w:r>
       <w:r>
         <w:rPr>
+          <w:rFonts w:ascii="Arial" w:hAnsi="Arial" w:cs="Arial"/>
+          <w:sz w:val="22"/>
+          <w:szCs w:val="22"/>
           <w:lang w:val="es-CR"/>
         </w:rPr>
         <w:instrText xml:space="preserve"> PAGEREF _Toc196862586 \h </w:instrText>
       </w:r>
       <w:r>
+        <w:rPr>
+          <w:rFonts w:ascii="Arial" w:hAnsi="Arial" w:cs="Arial"/>
+          <w:sz w:val="22"/>
+          <w:szCs w:val="22"/>
+        </w:rPr>
+      </w:r>
+      <w:r>
+        <w:rPr>
+          <w:rFonts w:ascii="Arial" w:hAnsi="Arial" w:cs="Arial"/>
+          <w:sz w:val="22"/>
+          <w:szCs w:val="22"/>
+        </w:rPr>
         <w:fldChar w:fldCharType="separate"/>
       </w:r>
       <w:r>
         <w:rPr>
+          <w:rFonts w:ascii="Arial" w:hAnsi="Arial" w:cs="Arial"/>
+          <w:sz w:val="22"/>
+          <w:szCs w:val="22"/>
           <w:lang w:val="es-CR"/>
         </w:rPr>
         <w:t>ii</w:t>
       </w:r>
       <w:r>
+        <w:rPr>
+          <w:rFonts w:ascii="Arial" w:hAnsi="Arial" w:cs="Arial"/>
+          <w:sz w:val="22"/>
+          <w:szCs w:val="22"/>
+        </w:rPr>
         <w:fldChar w:fldCharType="end"/>
       </w:r>
     </w:p>
@@ -364,24 +449,29 @@
       <w:pPr>
         <w:pStyle w:val="TDC1"/>
         <w:rPr>
-          <w:rFonts w:asciiTheme="minorHAnsi" w:eastAsiaTheme="minorEastAsia" w:hAnsiTheme="minorHAnsi" w:cstheme="minorBidi"/>
+          <w:rFonts w:ascii="Arial" w:eastAsiaTheme="minorEastAsia" w:hAnsi="Arial" w:cs="Arial"/>
           <w:kern w:val="2"/>
-          <w:szCs w:val="24"/>
+          <w:sz w:val="22"/>
+          <w:szCs w:val="22"/>
           <w:lang w:val="es-CR" w:eastAsia="es-CR"/>
           <w14:ligatures w14:val="standardContextual"/>
         </w:rPr>
       </w:pPr>
       <w:r>
         <w:rPr>
+          <w:rFonts w:ascii="Arial" w:hAnsi="Arial" w:cs="Arial"/>
+          <w:sz w:val="22"/>
+          <w:szCs w:val="22"/>
           <w:lang w:val="es-CR"/>
         </w:rPr>
         <w:t>1.</w:t>
       </w:r>
       <w:r>
         <w:rPr>
-          <w:rFonts w:asciiTheme="minorHAnsi" w:eastAsiaTheme="minorEastAsia" w:hAnsiTheme="minorHAnsi" w:cstheme="minorBidi"/>
+          <w:rFonts w:ascii="Arial" w:eastAsiaTheme="minorEastAsia" w:hAnsi="Arial" w:cs="Arial"/>
           <w:kern w:val="2"/>
-          <w:szCs w:val="24"/>
+          <w:sz w:val="22"/>
+          <w:szCs w:val="22"/>
           <w:lang w:val="es-CR" w:eastAsia="es-CR"/>
           <w14:ligatures w14:val="standardContextual"/>
         </w:rPr>
@@ -389,35 +479,69 @@
       </w:r>
       <w:r>
         <w:rPr>
+          <w:rFonts w:ascii="Arial" w:hAnsi="Arial" w:cs="Arial"/>
+          <w:sz w:val="22"/>
+          <w:szCs w:val="22"/>
           <w:lang w:val="es-CR"/>
         </w:rPr>
         <w:t>Introducción</w:t>
       </w:r>
       <w:r>
         <w:rPr>
+          <w:rFonts w:ascii="Arial" w:hAnsi="Arial" w:cs="Arial"/>
+          <w:sz w:val="22"/>
+          <w:szCs w:val="22"/>
           <w:lang w:val="es-CR"/>
         </w:rPr>
         <w:tab/>
       </w:r>
       <w:r>
+        <w:rPr>
+          <w:rFonts w:ascii="Arial" w:hAnsi="Arial" w:cs="Arial"/>
+          <w:sz w:val="22"/>
+          <w:szCs w:val="22"/>
+        </w:rPr>
         <w:fldChar w:fldCharType="begin"/>
       </w:r>
       <w:r>
         <w:rPr>
+          <w:rFonts w:ascii="Arial" w:hAnsi="Arial" w:cs="Arial"/>
+          <w:sz w:val="22"/>
+          <w:szCs w:val="22"/>
           <w:lang w:val="es-CR"/>
         </w:rPr>
         <w:instrText xml:space="preserve"> PAGEREF _Toc196862587 \h </w:instrText>
       </w:r>
       <w:r>
+        <w:rPr>
+          <w:rFonts w:ascii="Arial" w:hAnsi="Arial" w:cs="Arial"/>
+          <w:sz w:val="22"/>
+          <w:szCs w:val="22"/>
+        </w:rPr>
+      </w:r>
+      <w:r>
+        <w:rPr>
+          <w:rFonts w:ascii="Arial" w:hAnsi="Arial" w:cs="Arial"/>
+          <w:sz w:val="22"/>
+          <w:szCs w:val="22"/>
+        </w:rPr>
         <w:fldChar w:fldCharType="separate"/>
       </w:r>
       <w:r>
         <w:rPr>
+          <w:rFonts w:ascii="Arial" w:hAnsi="Arial" w:cs="Arial"/>
+          <w:sz w:val="22"/>
+          <w:szCs w:val="22"/>
           <w:lang w:val="es-CR"/>
         </w:rPr>
         <w:t>1</w:t>
       </w:r>
       <w:r>
+        <w:rPr>
+          <w:rFonts w:ascii="Arial" w:hAnsi="Arial" w:cs="Arial"/>
+          <w:sz w:val="22"/>
+          <w:szCs w:val="22"/>
+        </w:rPr>
         <w:fldChar w:fldCharType="end"/>
       </w:r>
     </w:p>
@@ -425,24 +549,29 @@
       <w:pPr>
         <w:pStyle w:val="TDC2"/>
         <w:rPr>
-          <w:rFonts w:asciiTheme="minorHAnsi" w:eastAsiaTheme="minorEastAsia" w:hAnsiTheme="minorHAnsi" w:cstheme="minorBidi"/>
+          <w:rFonts w:ascii="Arial" w:eastAsiaTheme="minorEastAsia" w:hAnsi="Arial" w:cs="Arial"/>
           <w:kern w:val="2"/>
-          <w:szCs w:val="24"/>
+          <w:sz w:val="22"/>
+          <w:szCs w:val="22"/>
           <w:lang w:val="es-CR" w:eastAsia="es-CR"/>
           <w14:ligatures w14:val="standardContextual"/>
         </w:rPr>
       </w:pPr>
       <w:r>
         <w:rPr>
+          <w:rFonts w:ascii="Arial" w:hAnsi="Arial" w:cs="Arial"/>
+          <w:sz w:val="22"/>
+          <w:szCs w:val="22"/>
           <w:lang w:val="es-CR"/>
         </w:rPr>
         <w:t>1.1.</w:t>
       </w:r>
       <w:r>
         <w:rPr>
-          <w:rFonts w:asciiTheme="minorHAnsi" w:eastAsiaTheme="minorEastAsia" w:hAnsiTheme="minorHAnsi" w:cstheme="minorBidi"/>
+          <w:rFonts w:ascii="Arial" w:eastAsiaTheme="minorEastAsia" w:hAnsi="Arial" w:cs="Arial"/>
           <w:kern w:val="2"/>
-          <w:szCs w:val="24"/>
+          <w:sz w:val="22"/>
+          <w:szCs w:val="22"/>
           <w:lang w:val="es-CR" w:eastAsia="es-CR"/>
           <w14:ligatures w14:val="standardContextual"/>
         </w:rPr>
@@ -450,35 +579,69 @@
       </w:r>
       <w:r>
         <w:rPr>
+          <w:rFonts w:ascii="Arial" w:hAnsi="Arial" w:cs="Arial"/>
+          <w:sz w:val="22"/>
+          <w:szCs w:val="22"/>
           <w:lang w:val="es-CR"/>
         </w:rPr>
         <w:t>Descripción de la empresa</w:t>
       </w:r>
       <w:r>
         <w:rPr>
+          <w:rFonts w:ascii="Arial" w:hAnsi="Arial" w:cs="Arial"/>
+          <w:sz w:val="22"/>
+          <w:szCs w:val="22"/>
           <w:lang w:val="es-CR"/>
         </w:rPr>
         <w:tab/>
       </w:r>
       <w:r>
+        <w:rPr>
+          <w:rFonts w:ascii="Arial" w:hAnsi="Arial" w:cs="Arial"/>
+          <w:sz w:val="22"/>
+          <w:szCs w:val="22"/>
+        </w:rPr>
         <w:fldChar w:fldCharType="begin"/>
       </w:r>
       <w:r>
         <w:rPr>
+          <w:rFonts w:ascii="Arial" w:hAnsi="Arial" w:cs="Arial"/>
+          <w:sz w:val="22"/>
+          <w:szCs w:val="22"/>
           <w:lang w:val="es-CR"/>
         </w:rPr>
         <w:instrText xml:space="preserve"> PAGEREF _Toc196862588 \h </w:instrText>
       </w:r>
       <w:r>
+        <w:rPr>
+          <w:rFonts w:ascii="Arial" w:hAnsi="Arial" w:cs="Arial"/>
+          <w:sz w:val="22"/>
+          <w:szCs w:val="22"/>
+        </w:rPr>
+      </w:r>
+      <w:r>
+        <w:rPr>
+          <w:rFonts w:ascii="Arial" w:hAnsi="Arial" w:cs="Arial"/>
+          <w:sz w:val="22"/>
+          <w:szCs w:val="22"/>
+        </w:rPr>
         <w:fldChar w:fldCharType="separate"/>
       </w:r>
       <w:r>
         <w:rPr>
+          <w:rFonts w:ascii="Arial" w:hAnsi="Arial" w:cs="Arial"/>
+          <w:sz w:val="22"/>
+          <w:szCs w:val="22"/>
           <w:lang w:val="es-CR"/>
         </w:rPr>
         <w:t>1</w:t>
       </w:r>
       <w:r>
+        <w:rPr>
+          <w:rFonts w:ascii="Arial" w:hAnsi="Arial" w:cs="Arial"/>
+          <w:sz w:val="22"/>
+          <w:szCs w:val="22"/>
+        </w:rPr>
         <w:fldChar w:fldCharType="end"/>
       </w:r>
     </w:p>
@@ -486,24 +649,29 @@
       <w:pPr>
         <w:pStyle w:val="TDC2"/>
         <w:rPr>
-          <w:rFonts w:asciiTheme="minorHAnsi" w:eastAsiaTheme="minorEastAsia" w:hAnsiTheme="minorHAnsi" w:cstheme="minorBidi"/>
+          <w:rFonts w:ascii="Arial" w:eastAsiaTheme="minorEastAsia" w:hAnsi="Arial" w:cs="Arial"/>
           <w:kern w:val="2"/>
-          <w:szCs w:val="24"/>
+          <w:sz w:val="22"/>
+          <w:szCs w:val="22"/>
           <w:lang w:val="es-CR" w:eastAsia="es-CR"/>
           <w14:ligatures w14:val="standardContextual"/>
         </w:rPr>
       </w:pPr>
       <w:r>
         <w:rPr>
+          <w:rFonts w:ascii="Arial" w:hAnsi="Arial" w:cs="Arial"/>
+          <w:sz w:val="22"/>
+          <w:szCs w:val="22"/>
           <w:lang w:val="es-CR"/>
         </w:rPr>
         <w:t>1.2.</w:t>
       </w:r>
       <w:r>
         <w:rPr>
-          <w:rFonts w:asciiTheme="minorHAnsi" w:eastAsiaTheme="minorEastAsia" w:hAnsiTheme="minorHAnsi" w:cstheme="minorBidi"/>
+          <w:rFonts w:ascii="Arial" w:eastAsiaTheme="minorEastAsia" w:hAnsi="Arial" w:cs="Arial"/>
           <w:kern w:val="2"/>
-          <w:szCs w:val="24"/>
+          <w:sz w:val="22"/>
+          <w:szCs w:val="22"/>
           <w:lang w:val="es-CR" w:eastAsia="es-CR"/>
           <w14:ligatures w14:val="standardContextual"/>
         </w:rPr>
@@ -511,35 +679,69 @@
       </w:r>
       <w:r>
         <w:rPr>
+          <w:rFonts w:ascii="Arial" w:hAnsi="Arial" w:cs="Arial"/>
+          <w:sz w:val="22"/>
+          <w:szCs w:val="22"/>
           <w:lang w:val="es-CR"/>
         </w:rPr>
         <w:t>Propósito</w:t>
       </w:r>
       <w:r>
         <w:rPr>
+          <w:rFonts w:ascii="Arial" w:hAnsi="Arial" w:cs="Arial"/>
+          <w:sz w:val="22"/>
+          <w:szCs w:val="22"/>
           <w:lang w:val="es-CR"/>
         </w:rPr>
         <w:tab/>
       </w:r>
       <w:r>
+        <w:rPr>
+          <w:rFonts w:ascii="Arial" w:hAnsi="Arial" w:cs="Arial"/>
+          <w:sz w:val="22"/>
+          <w:szCs w:val="22"/>
+        </w:rPr>
         <w:fldChar w:fldCharType="begin"/>
       </w:r>
       <w:r>
         <w:rPr>
+          <w:rFonts w:ascii="Arial" w:hAnsi="Arial" w:cs="Arial"/>
+          <w:sz w:val="22"/>
+          <w:szCs w:val="22"/>
           <w:lang w:val="es-CR"/>
         </w:rPr>
         <w:instrText xml:space="preserve"> PAGEREF _Toc196862589 \h </w:instrText>
       </w:r>
       <w:r>
+        <w:rPr>
+          <w:rFonts w:ascii="Arial" w:hAnsi="Arial" w:cs="Arial"/>
+          <w:sz w:val="22"/>
+          <w:szCs w:val="22"/>
+        </w:rPr>
+      </w:r>
+      <w:r>
+        <w:rPr>
+          <w:rFonts w:ascii="Arial" w:hAnsi="Arial" w:cs="Arial"/>
+          <w:sz w:val="22"/>
+          <w:szCs w:val="22"/>
+        </w:rPr>
         <w:fldChar w:fldCharType="separate"/>
       </w:r>
       <w:r>
         <w:rPr>
+          <w:rFonts w:ascii="Arial" w:hAnsi="Arial" w:cs="Arial"/>
+          <w:sz w:val="22"/>
+          <w:szCs w:val="22"/>
           <w:lang w:val="es-CR"/>
         </w:rPr>
         <w:t>2</w:t>
       </w:r>
       <w:r>
+        <w:rPr>
+          <w:rFonts w:ascii="Arial" w:hAnsi="Arial" w:cs="Arial"/>
+          <w:sz w:val="22"/>
+          <w:szCs w:val="22"/>
+        </w:rPr>
         <w:fldChar w:fldCharType="end"/>
       </w:r>
     </w:p>
@@ -547,24 +749,29 @@
       <w:pPr>
         <w:pStyle w:val="TDC2"/>
         <w:rPr>
-          <w:rFonts w:asciiTheme="minorHAnsi" w:eastAsiaTheme="minorEastAsia" w:hAnsiTheme="minorHAnsi" w:cstheme="minorBidi"/>
+          <w:rFonts w:ascii="Arial" w:eastAsiaTheme="minorEastAsia" w:hAnsi="Arial" w:cs="Arial"/>
           <w:kern w:val="2"/>
-          <w:szCs w:val="24"/>
+          <w:sz w:val="22"/>
+          <w:szCs w:val="22"/>
           <w:lang w:val="es-CR" w:eastAsia="es-CR"/>
           <w14:ligatures w14:val="standardContextual"/>
         </w:rPr>
       </w:pPr>
       <w:r>
         <w:rPr>
+          <w:rFonts w:ascii="Arial" w:hAnsi="Arial" w:cs="Arial"/>
+          <w:sz w:val="22"/>
+          <w:szCs w:val="22"/>
           <w:lang w:val="es-CR"/>
         </w:rPr>
         <w:t>1.3.</w:t>
       </w:r>
       <w:r>
         <w:rPr>
-          <w:rFonts w:asciiTheme="minorHAnsi" w:eastAsiaTheme="minorEastAsia" w:hAnsiTheme="minorHAnsi" w:cstheme="minorBidi"/>
+          <w:rFonts w:ascii="Arial" w:eastAsiaTheme="minorEastAsia" w:hAnsi="Arial" w:cs="Arial"/>
           <w:kern w:val="2"/>
-          <w:szCs w:val="24"/>
+          <w:sz w:val="22"/>
+          <w:szCs w:val="22"/>
           <w:lang w:val="es-CR" w:eastAsia="es-CR"/>
           <w14:ligatures w14:val="standardContextual"/>
         </w:rPr>
@@ -572,35 +779,69 @@
       </w:r>
       <w:r>
         <w:rPr>
+          <w:rFonts w:ascii="Arial" w:hAnsi="Arial" w:cs="Arial"/>
+          <w:sz w:val="22"/>
+          <w:szCs w:val="22"/>
           <w:lang w:val="es-CR"/>
         </w:rPr>
         <w:t>Alcance</w:t>
       </w:r>
       <w:r>
         <w:rPr>
+          <w:rFonts w:ascii="Arial" w:hAnsi="Arial" w:cs="Arial"/>
+          <w:sz w:val="22"/>
+          <w:szCs w:val="22"/>
           <w:lang w:val="es-CR"/>
         </w:rPr>
         <w:tab/>
       </w:r>
       <w:r>
+        <w:rPr>
+          <w:rFonts w:ascii="Arial" w:hAnsi="Arial" w:cs="Arial"/>
+          <w:sz w:val="22"/>
+          <w:szCs w:val="22"/>
+        </w:rPr>
         <w:fldChar w:fldCharType="begin"/>
       </w:r>
       <w:r>
         <w:rPr>
+          <w:rFonts w:ascii="Arial" w:hAnsi="Arial" w:cs="Arial"/>
+          <w:sz w:val="22"/>
+          <w:szCs w:val="22"/>
           <w:lang w:val="es-CR"/>
         </w:rPr>
         <w:instrText xml:space="preserve"> PAGEREF _Toc196862590 \h </w:instrText>
       </w:r>
       <w:r>
+        <w:rPr>
+          <w:rFonts w:ascii="Arial" w:hAnsi="Arial" w:cs="Arial"/>
+          <w:sz w:val="22"/>
+          <w:szCs w:val="22"/>
+        </w:rPr>
+      </w:r>
+      <w:r>
+        <w:rPr>
+          <w:rFonts w:ascii="Arial" w:hAnsi="Arial" w:cs="Arial"/>
+          <w:sz w:val="22"/>
+          <w:szCs w:val="22"/>
+        </w:rPr>
         <w:fldChar w:fldCharType="separate"/>
       </w:r>
       <w:r>
         <w:rPr>
+          <w:rFonts w:ascii="Arial" w:hAnsi="Arial" w:cs="Arial"/>
+          <w:sz w:val="22"/>
+          <w:szCs w:val="22"/>
           <w:lang w:val="es-CR"/>
         </w:rPr>
         <w:t>2</w:t>
       </w:r>
       <w:r>
+        <w:rPr>
+          <w:rFonts w:ascii="Arial" w:hAnsi="Arial" w:cs="Arial"/>
+          <w:sz w:val="22"/>
+          <w:szCs w:val="22"/>
+        </w:rPr>
         <w:fldChar w:fldCharType="end"/>
       </w:r>
     </w:p>
@@ -608,24 +849,29 @@
       <w:pPr>
         <w:pStyle w:val="TDC1"/>
         <w:rPr>
-          <w:rFonts w:asciiTheme="minorHAnsi" w:eastAsiaTheme="minorEastAsia" w:hAnsiTheme="minorHAnsi" w:cstheme="minorBidi"/>
+          <w:rFonts w:ascii="Arial" w:eastAsiaTheme="minorEastAsia" w:hAnsi="Arial" w:cs="Arial"/>
           <w:kern w:val="2"/>
-          <w:szCs w:val="24"/>
+          <w:sz w:val="22"/>
+          <w:szCs w:val="22"/>
           <w:lang w:val="es-CR" w:eastAsia="es-CR"/>
           <w14:ligatures w14:val="standardContextual"/>
         </w:rPr>
       </w:pPr>
       <w:r>
         <w:rPr>
+          <w:rFonts w:ascii="Arial" w:hAnsi="Arial" w:cs="Arial"/>
+          <w:sz w:val="22"/>
+          <w:szCs w:val="22"/>
           <w:lang w:val="es-CR"/>
         </w:rPr>
         <w:t>2.</w:t>
       </w:r>
       <w:r>
         <w:rPr>
-          <w:rFonts w:asciiTheme="minorHAnsi" w:eastAsiaTheme="minorEastAsia" w:hAnsiTheme="minorHAnsi" w:cstheme="minorBidi"/>
+          <w:rFonts w:ascii="Arial" w:eastAsiaTheme="minorEastAsia" w:hAnsi="Arial" w:cs="Arial"/>
           <w:kern w:val="2"/>
-          <w:szCs w:val="24"/>
+          <w:sz w:val="22"/>
+          <w:szCs w:val="22"/>
           <w:lang w:val="es-CR" w:eastAsia="es-CR"/>
           <w14:ligatures w14:val="standardContextual"/>
         </w:rPr>
@@ -633,35 +879,69 @@
       </w:r>
       <w:r>
         <w:rPr>
+          <w:rFonts w:ascii="Arial" w:hAnsi="Arial" w:cs="Arial"/>
+          <w:sz w:val="22"/>
+          <w:szCs w:val="22"/>
           <w:lang w:val="es-CR"/>
         </w:rPr>
         <w:t>Requisitos comerciales</w:t>
       </w:r>
       <w:r>
         <w:rPr>
+          <w:rFonts w:ascii="Arial" w:hAnsi="Arial" w:cs="Arial"/>
+          <w:sz w:val="22"/>
+          <w:szCs w:val="22"/>
           <w:lang w:val="es-CR"/>
         </w:rPr>
         <w:tab/>
       </w:r>
       <w:r>
+        <w:rPr>
+          <w:rFonts w:ascii="Arial" w:hAnsi="Arial" w:cs="Arial"/>
+          <w:sz w:val="22"/>
+          <w:szCs w:val="22"/>
+        </w:rPr>
         <w:fldChar w:fldCharType="begin"/>
       </w:r>
       <w:r>
         <w:rPr>
+          <w:rFonts w:ascii="Arial" w:hAnsi="Arial" w:cs="Arial"/>
+          <w:sz w:val="22"/>
+          <w:szCs w:val="22"/>
           <w:lang w:val="es-CR"/>
         </w:rPr>
         <w:instrText xml:space="preserve"> PAGEREF _Toc196862591 \h </w:instrText>
       </w:r>
       <w:r>
+        <w:rPr>
+          <w:rFonts w:ascii="Arial" w:hAnsi="Arial" w:cs="Arial"/>
+          <w:sz w:val="22"/>
+          <w:szCs w:val="22"/>
+        </w:rPr>
+      </w:r>
+      <w:r>
+        <w:rPr>
+          <w:rFonts w:ascii="Arial" w:hAnsi="Arial" w:cs="Arial"/>
+          <w:sz w:val="22"/>
+          <w:szCs w:val="22"/>
+        </w:rPr>
         <w:fldChar w:fldCharType="separate"/>
       </w:r>
       <w:r>
         <w:rPr>
+          <w:rFonts w:ascii="Arial" w:hAnsi="Arial" w:cs="Arial"/>
+          <w:sz w:val="22"/>
+          <w:szCs w:val="22"/>
           <w:lang w:val="es-CR"/>
         </w:rPr>
         <w:t>2</w:t>
       </w:r>
       <w:r>
+        <w:rPr>
+          <w:rFonts w:ascii="Arial" w:hAnsi="Arial" w:cs="Arial"/>
+          <w:sz w:val="22"/>
+          <w:szCs w:val="22"/>
+        </w:rPr>
         <w:fldChar w:fldCharType="end"/>
       </w:r>
     </w:p>
@@ -669,24 +949,29 @@
       <w:pPr>
         <w:pStyle w:val="TDC2"/>
         <w:rPr>
-          <w:rFonts w:asciiTheme="minorHAnsi" w:eastAsiaTheme="minorEastAsia" w:hAnsiTheme="minorHAnsi" w:cstheme="minorBidi"/>
+          <w:rFonts w:ascii="Arial" w:eastAsiaTheme="minorEastAsia" w:hAnsi="Arial" w:cs="Arial"/>
           <w:kern w:val="2"/>
-          <w:szCs w:val="24"/>
+          <w:sz w:val="22"/>
+          <w:szCs w:val="22"/>
           <w:lang w:val="es-CR" w:eastAsia="es-CR"/>
           <w14:ligatures w14:val="standardContextual"/>
         </w:rPr>
       </w:pPr>
       <w:r>
         <w:rPr>
+          <w:rFonts w:ascii="Arial" w:hAnsi="Arial" w:cs="Arial"/>
+          <w:sz w:val="22"/>
+          <w:szCs w:val="22"/>
           <w:lang w:val="es-CR"/>
         </w:rPr>
         <w:t>2.1.</w:t>
       </w:r>
       <w:r>
         <w:rPr>
-          <w:rFonts w:asciiTheme="minorHAnsi" w:eastAsiaTheme="minorEastAsia" w:hAnsiTheme="minorHAnsi" w:cstheme="minorBidi"/>
+          <w:rFonts w:ascii="Arial" w:eastAsiaTheme="minorEastAsia" w:hAnsi="Arial" w:cs="Arial"/>
           <w:kern w:val="2"/>
-          <w:szCs w:val="24"/>
+          <w:sz w:val="22"/>
+          <w:szCs w:val="22"/>
           <w:lang w:val="es-CR" w:eastAsia="es-CR"/>
           <w14:ligatures w14:val="standardContextual"/>
         </w:rPr>
@@ -694,35 +979,69 @@
       </w:r>
       <w:r>
         <w:rPr>
+          <w:rFonts w:ascii="Arial" w:hAnsi="Arial" w:cs="Arial"/>
+          <w:sz w:val="22"/>
+          <w:szCs w:val="22"/>
           <w:lang w:val="es-CR"/>
         </w:rPr>
         <w:t>Problema u Oportunidad de Negocio</w:t>
       </w:r>
       <w:r>
         <w:rPr>
+          <w:rFonts w:ascii="Arial" w:hAnsi="Arial" w:cs="Arial"/>
+          <w:sz w:val="22"/>
+          <w:szCs w:val="22"/>
           <w:lang w:val="es-CR"/>
         </w:rPr>
         <w:tab/>
       </w:r>
       <w:r>
+        <w:rPr>
+          <w:rFonts w:ascii="Arial" w:hAnsi="Arial" w:cs="Arial"/>
+          <w:sz w:val="22"/>
+          <w:szCs w:val="22"/>
+        </w:rPr>
         <w:fldChar w:fldCharType="begin"/>
       </w:r>
       <w:r>
         <w:rPr>
+          <w:rFonts w:ascii="Arial" w:hAnsi="Arial" w:cs="Arial"/>
+          <w:sz w:val="22"/>
+          <w:szCs w:val="22"/>
           <w:lang w:val="es-CR"/>
         </w:rPr>
         <w:instrText xml:space="preserve"> PAGEREF _Toc196862592 \h </w:instrText>
       </w:r>
       <w:r>
+        <w:rPr>
+          <w:rFonts w:ascii="Arial" w:hAnsi="Arial" w:cs="Arial"/>
+          <w:sz w:val="22"/>
+          <w:szCs w:val="22"/>
+        </w:rPr>
+      </w:r>
+      <w:r>
+        <w:rPr>
+          <w:rFonts w:ascii="Arial" w:hAnsi="Arial" w:cs="Arial"/>
+          <w:sz w:val="22"/>
+          <w:szCs w:val="22"/>
+        </w:rPr>
         <w:fldChar w:fldCharType="separate"/>
       </w:r>
       <w:r>
         <w:rPr>
+          <w:rFonts w:ascii="Arial" w:hAnsi="Arial" w:cs="Arial"/>
+          <w:sz w:val="22"/>
+          <w:szCs w:val="22"/>
           <w:lang w:val="es-CR"/>
         </w:rPr>
         <w:t>3</w:t>
       </w:r>
       <w:r>
+        <w:rPr>
+          <w:rFonts w:ascii="Arial" w:hAnsi="Arial" w:cs="Arial"/>
+          <w:sz w:val="22"/>
+          <w:szCs w:val="22"/>
+        </w:rPr>
         <w:fldChar w:fldCharType="end"/>
       </w:r>
     </w:p>
@@ -730,24 +1049,29 @@
       <w:pPr>
         <w:pStyle w:val="TDC2"/>
         <w:rPr>
-          <w:rFonts w:asciiTheme="minorHAnsi" w:eastAsiaTheme="minorEastAsia" w:hAnsiTheme="minorHAnsi" w:cstheme="minorBidi"/>
+          <w:rFonts w:ascii="Arial" w:eastAsiaTheme="minorEastAsia" w:hAnsi="Arial" w:cs="Arial"/>
           <w:kern w:val="2"/>
-          <w:szCs w:val="24"/>
+          <w:sz w:val="22"/>
+          <w:szCs w:val="22"/>
           <w:lang w:val="es-CR" w:eastAsia="es-CR"/>
           <w14:ligatures w14:val="standardContextual"/>
         </w:rPr>
       </w:pPr>
       <w:r>
         <w:rPr>
+          <w:rFonts w:ascii="Arial" w:hAnsi="Arial" w:cs="Arial"/>
+          <w:sz w:val="22"/>
+          <w:szCs w:val="22"/>
           <w:lang w:val="es-CR"/>
         </w:rPr>
         <w:t>2.2.</w:t>
       </w:r>
       <w:r>
         <w:rPr>
-          <w:rFonts w:asciiTheme="minorHAnsi" w:eastAsiaTheme="minorEastAsia" w:hAnsiTheme="minorHAnsi" w:cstheme="minorBidi"/>
+          <w:rFonts w:ascii="Arial" w:eastAsiaTheme="minorEastAsia" w:hAnsi="Arial" w:cs="Arial"/>
           <w:kern w:val="2"/>
-          <w:szCs w:val="24"/>
+          <w:sz w:val="22"/>
+          <w:szCs w:val="22"/>
           <w:lang w:val="es-CR" w:eastAsia="es-CR"/>
           <w14:ligatures w14:val="standardContextual"/>
         </w:rPr>
@@ -755,35 +1079,69 @@
       </w:r>
       <w:r>
         <w:rPr>
+          <w:rFonts w:ascii="Arial" w:hAnsi="Arial" w:cs="Arial"/>
+          <w:sz w:val="22"/>
+          <w:szCs w:val="22"/>
           <w:lang w:val="es-CR"/>
         </w:rPr>
         <w:t>Objetivos de negocio</w:t>
       </w:r>
       <w:r>
         <w:rPr>
+          <w:rFonts w:ascii="Arial" w:hAnsi="Arial" w:cs="Arial"/>
+          <w:sz w:val="22"/>
+          <w:szCs w:val="22"/>
           <w:lang w:val="es-CR"/>
         </w:rPr>
         <w:tab/>
       </w:r>
       <w:r>
+        <w:rPr>
+          <w:rFonts w:ascii="Arial" w:hAnsi="Arial" w:cs="Arial"/>
+          <w:sz w:val="22"/>
+          <w:szCs w:val="22"/>
+        </w:rPr>
         <w:fldChar w:fldCharType="begin"/>
       </w:r>
       <w:r>
         <w:rPr>
+          <w:rFonts w:ascii="Arial" w:hAnsi="Arial" w:cs="Arial"/>
+          <w:sz w:val="22"/>
+          <w:szCs w:val="22"/>
           <w:lang w:val="es-CR"/>
         </w:rPr>
         <w:instrText xml:space="preserve"> PAGEREF _Toc196862593 \h </w:instrText>
       </w:r>
       <w:r>
+        <w:rPr>
+          <w:rFonts w:ascii="Arial" w:hAnsi="Arial" w:cs="Arial"/>
+          <w:sz w:val="22"/>
+          <w:szCs w:val="22"/>
+        </w:rPr>
+      </w:r>
+      <w:r>
+        <w:rPr>
+          <w:rFonts w:ascii="Arial" w:hAnsi="Arial" w:cs="Arial"/>
+          <w:sz w:val="22"/>
+          <w:szCs w:val="22"/>
+        </w:rPr>
         <w:fldChar w:fldCharType="separate"/>
       </w:r>
       <w:r>
         <w:rPr>
+          <w:rFonts w:ascii="Arial" w:hAnsi="Arial" w:cs="Arial"/>
+          <w:sz w:val="22"/>
+          <w:szCs w:val="22"/>
           <w:lang w:val="es-CR"/>
         </w:rPr>
         <w:t>3</w:t>
       </w:r>
       <w:r>
+        <w:rPr>
+          <w:rFonts w:ascii="Arial" w:hAnsi="Arial" w:cs="Arial"/>
+          <w:sz w:val="22"/>
+          <w:szCs w:val="22"/>
+        </w:rPr>
         <w:fldChar w:fldCharType="end"/>
       </w:r>
     </w:p>
@@ -791,24 +1149,29 @@
       <w:pPr>
         <w:pStyle w:val="TDC2"/>
         <w:rPr>
-          <w:rFonts w:asciiTheme="minorHAnsi" w:eastAsiaTheme="minorEastAsia" w:hAnsiTheme="minorHAnsi" w:cstheme="minorBidi"/>
+          <w:rFonts w:ascii="Arial" w:eastAsiaTheme="minorEastAsia" w:hAnsi="Arial" w:cs="Arial"/>
           <w:kern w:val="2"/>
-          <w:szCs w:val="24"/>
+          <w:sz w:val="22"/>
+          <w:szCs w:val="22"/>
           <w:lang w:val="es-CR" w:eastAsia="es-CR"/>
           <w14:ligatures w14:val="standardContextual"/>
         </w:rPr>
       </w:pPr>
       <w:r>
         <w:rPr>
+          <w:rFonts w:ascii="Arial" w:hAnsi="Arial" w:cs="Arial"/>
+          <w:sz w:val="22"/>
+          <w:szCs w:val="22"/>
           <w:lang w:val="es-CR"/>
         </w:rPr>
         <w:t>2.3.</w:t>
       </w:r>
       <w:r>
         <w:rPr>
-          <w:rFonts w:asciiTheme="minorHAnsi" w:eastAsiaTheme="minorEastAsia" w:hAnsiTheme="minorHAnsi" w:cstheme="minorBidi"/>
+          <w:rFonts w:ascii="Arial" w:eastAsiaTheme="minorEastAsia" w:hAnsi="Arial" w:cs="Arial"/>
           <w:kern w:val="2"/>
-          <w:szCs w:val="24"/>
+          <w:sz w:val="22"/>
+          <w:szCs w:val="22"/>
           <w:lang w:val="es-CR" w:eastAsia="es-CR"/>
           <w14:ligatures w14:val="standardContextual"/>
         </w:rPr>
@@ -816,35 +1179,69 @@
       </w:r>
       <w:r>
         <w:rPr>
+          <w:rFonts w:ascii="Arial" w:hAnsi="Arial" w:cs="Arial"/>
+          <w:sz w:val="22"/>
+          <w:szCs w:val="22"/>
           <w:lang w:val="es-CR"/>
         </w:rPr>
         <w:t>Métricas de éxito</w:t>
       </w:r>
       <w:r>
         <w:rPr>
+          <w:rFonts w:ascii="Arial" w:hAnsi="Arial" w:cs="Arial"/>
+          <w:sz w:val="22"/>
+          <w:szCs w:val="22"/>
           <w:lang w:val="es-CR"/>
         </w:rPr>
         <w:tab/>
       </w:r>
       <w:r>
+        <w:rPr>
+          <w:rFonts w:ascii="Arial" w:hAnsi="Arial" w:cs="Arial"/>
+          <w:sz w:val="22"/>
+          <w:szCs w:val="22"/>
+        </w:rPr>
         <w:fldChar w:fldCharType="begin"/>
       </w:r>
       <w:r>
         <w:rPr>
+          <w:rFonts w:ascii="Arial" w:hAnsi="Arial" w:cs="Arial"/>
+          <w:sz w:val="22"/>
+          <w:szCs w:val="22"/>
           <w:lang w:val="es-CR"/>
         </w:rPr>
         <w:instrText xml:space="preserve"> PAGEREF _Toc196862594 \h </w:instrText>
       </w:r>
       <w:r>
+        <w:rPr>
+          <w:rFonts w:ascii="Arial" w:hAnsi="Arial" w:cs="Arial"/>
+          <w:sz w:val="22"/>
+          <w:szCs w:val="22"/>
+        </w:rPr>
+      </w:r>
+      <w:r>
+        <w:rPr>
+          <w:rFonts w:ascii="Arial" w:hAnsi="Arial" w:cs="Arial"/>
+          <w:sz w:val="22"/>
+          <w:szCs w:val="22"/>
+        </w:rPr>
         <w:fldChar w:fldCharType="separate"/>
       </w:r>
       <w:r>
         <w:rPr>
+          <w:rFonts w:ascii="Arial" w:hAnsi="Arial" w:cs="Arial"/>
+          <w:sz w:val="22"/>
+          <w:szCs w:val="22"/>
           <w:lang w:val="es-CR"/>
         </w:rPr>
         <w:t>4</w:t>
       </w:r>
       <w:r>
+        <w:rPr>
+          <w:rFonts w:ascii="Arial" w:hAnsi="Arial" w:cs="Arial"/>
+          <w:sz w:val="22"/>
+          <w:szCs w:val="22"/>
+        </w:rPr>
         <w:fldChar w:fldCharType="end"/>
       </w:r>
     </w:p>
@@ -852,24 +1249,29 @@
       <w:pPr>
         <w:pStyle w:val="TDC2"/>
         <w:rPr>
-          <w:rFonts w:asciiTheme="minorHAnsi" w:eastAsiaTheme="minorEastAsia" w:hAnsiTheme="minorHAnsi" w:cstheme="minorBidi"/>
+          <w:rFonts w:ascii="Arial" w:eastAsiaTheme="minorEastAsia" w:hAnsi="Arial" w:cs="Arial"/>
           <w:kern w:val="2"/>
-          <w:szCs w:val="24"/>
+          <w:sz w:val="22"/>
+          <w:szCs w:val="22"/>
           <w:lang w:val="es-CR" w:eastAsia="es-CR"/>
           <w14:ligatures w14:val="standardContextual"/>
         </w:rPr>
       </w:pPr>
       <w:r>
         <w:rPr>
+          <w:rFonts w:ascii="Arial" w:hAnsi="Arial" w:cs="Arial"/>
+          <w:sz w:val="22"/>
+          <w:szCs w:val="22"/>
           <w:lang w:val="es-CR"/>
         </w:rPr>
         <w:t>2.4.</w:t>
       </w:r>
       <w:r>
         <w:rPr>
-          <w:rFonts w:asciiTheme="minorHAnsi" w:eastAsiaTheme="minorEastAsia" w:hAnsiTheme="minorHAnsi" w:cstheme="minorBidi"/>
+          <w:rFonts w:ascii="Arial" w:eastAsiaTheme="minorEastAsia" w:hAnsi="Arial" w:cs="Arial"/>
           <w:kern w:val="2"/>
-          <w:szCs w:val="24"/>
+          <w:sz w:val="22"/>
+          <w:szCs w:val="22"/>
           <w:lang w:val="es-CR" w:eastAsia="es-CR"/>
           <w14:ligatures w14:val="standardContextual"/>
         </w:rPr>
@@ -877,35 +1279,69 @@
       </w:r>
       <w:r>
         <w:rPr>
+          <w:rFonts w:ascii="Arial" w:hAnsi="Arial" w:cs="Arial"/>
+          <w:sz w:val="22"/>
+          <w:szCs w:val="22"/>
           <w:lang w:val="es-CR"/>
         </w:rPr>
         <w:t>Declaración de Visión</w:t>
       </w:r>
       <w:r>
         <w:rPr>
+          <w:rFonts w:ascii="Arial" w:hAnsi="Arial" w:cs="Arial"/>
+          <w:sz w:val="22"/>
+          <w:szCs w:val="22"/>
           <w:lang w:val="es-CR"/>
         </w:rPr>
         <w:tab/>
       </w:r>
       <w:r>
+        <w:rPr>
+          <w:rFonts w:ascii="Arial" w:hAnsi="Arial" w:cs="Arial"/>
+          <w:sz w:val="22"/>
+          <w:szCs w:val="22"/>
+        </w:rPr>
         <w:fldChar w:fldCharType="begin"/>
       </w:r>
       <w:r>
         <w:rPr>
+          <w:rFonts w:ascii="Arial" w:hAnsi="Arial" w:cs="Arial"/>
+          <w:sz w:val="22"/>
+          <w:szCs w:val="22"/>
           <w:lang w:val="es-CR"/>
         </w:rPr>
         <w:instrText xml:space="preserve"> PAGEREF _Toc196862595 \h </w:instrText>
       </w:r>
       <w:r>
+        <w:rPr>
+          <w:rFonts w:ascii="Arial" w:hAnsi="Arial" w:cs="Arial"/>
+          <w:sz w:val="22"/>
+          <w:szCs w:val="22"/>
+        </w:rPr>
+      </w:r>
+      <w:r>
+        <w:rPr>
+          <w:rFonts w:ascii="Arial" w:hAnsi="Arial" w:cs="Arial"/>
+          <w:sz w:val="22"/>
+          <w:szCs w:val="22"/>
+        </w:rPr>
         <w:fldChar w:fldCharType="separate"/>
       </w:r>
       <w:r>
         <w:rPr>
+          <w:rFonts w:ascii="Arial" w:hAnsi="Arial" w:cs="Arial"/>
+          <w:sz w:val="22"/>
+          <w:szCs w:val="22"/>
           <w:lang w:val="es-CR"/>
         </w:rPr>
         <w:t>5</w:t>
       </w:r>
       <w:r>
+        <w:rPr>
+          <w:rFonts w:ascii="Arial" w:hAnsi="Arial" w:cs="Arial"/>
+          <w:sz w:val="22"/>
+          <w:szCs w:val="22"/>
+        </w:rPr>
         <w:fldChar w:fldCharType="end"/>
       </w:r>
     </w:p>
@@ -913,24 +1349,29 @@
       <w:pPr>
         <w:pStyle w:val="TDC2"/>
         <w:rPr>
-          <w:rFonts w:asciiTheme="minorHAnsi" w:eastAsiaTheme="minorEastAsia" w:hAnsiTheme="minorHAnsi" w:cstheme="minorBidi"/>
+          <w:rFonts w:ascii="Arial" w:eastAsiaTheme="minorEastAsia" w:hAnsi="Arial" w:cs="Arial"/>
           <w:kern w:val="2"/>
-          <w:szCs w:val="24"/>
+          <w:sz w:val="22"/>
+          <w:szCs w:val="22"/>
           <w:lang w:val="es-CR" w:eastAsia="es-CR"/>
           <w14:ligatures w14:val="standardContextual"/>
         </w:rPr>
       </w:pPr>
       <w:r>
         <w:rPr>
+          <w:rFonts w:ascii="Arial" w:hAnsi="Arial" w:cs="Arial"/>
+          <w:sz w:val="22"/>
+          <w:szCs w:val="22"/>
           <w:lang w:val="es-CR"/>
         </w:rPr>
         <w:t>2.5.</w:t>
       </w:r>
       <w:r>
         <w:rPr>
-          <w:rFonts w:asciiTheme="minorHAnsi" w:eastAsiaTheme="minorEastAsia" w:hAnsiTheme="minorHAnsi" w:cstheme="minorBidi"/>
+          <w:rFonts w:ascii="Arial" w:eastAsiaTheme="minorEastAsia" w:hAnsi="Arial" w:cs="Arial"/>
           <w:kern w:val="2"/>
-          <w:szCs w:val="24"/>
+          <w:sz w:val="22"/>
+          <w:szCs w:val="22"/>
           <w:lang w:val="es-CR" w:eastAsia="es-CR"/>
           <w14:ligatures w14:val="standardContextual"/>
         </w:rPr>
@@ -938,35 +1379,69 @@
       </w:r>
       <w:r>
         <w:rPr>
+          <w:rFonts w:ascii="Arial" w:hAnsi="Arial" w:cs="Arial"/>
+          <w:sz w:val="22"/>
+          <w:szCs w:val="22"/>
           <w:lang w:val="es-CR"/>
         </w:rPr>
         <w:t>Riesgos empresariales</w:t>
       </w:r>
       <w:r>
         <w:rPr>
+          <w:rFonts w:ascii="Arial" w:hAnsi="Arial" w:cs="Arial"/>
+          <w:sz w:val="22"/>
+          <w:szCs w:val="22"/>
           <w:lang w:val="es-CR"/>
         </w:rPr>
         <w:tab/>
       </w:r>
       <w:r>
+        <w:rPr>
+          <w:rFonts w:ascii="Arial" w:hAnsi="Arial" w:cs="Arial"/>
+          <w:sz w:val="22"/>
+          <w:szCs w:val="22"/>
+        </w:rPr>
         <w:fldChar w:fldCharType="begin"/>
       </w:r>
       <w:r>
         <w:rPr>
+          <w:rFonts w:ascii="Arial" w:hAnsi="Arial" w:cs="Arial"/>
+          <w:sz w:val="22"/>
+          <w:szCs w:val="22"/>
           <w:lang w:val="es-CR"/>
         </w:rPr>
         <w:instrText xml:space="preserve"> PAGEREF _Toc196862596 \h </w:instrText>
       </w:r>
       <w:r>
+        <w:rPr>
+          <w:rFonts w:ascii="Arial" w:hAnsi="Arial" w:cs="Arial"/>
+          <w:sz w:val="22"/>
+          <w:szCs w:val="22"/>
+        </w:rPr>
+      </w:r>
+      <w:r>
+        <w:rPr>
+          <w:rFonts w:ascii="Arial" w:hAnsi="Arial" w:cs="Arial"/>
+          <w:sz w:val="22"/>
+          <w:szCs w:val="22"/>
+        </w:rPr>
         <w:fldChar w:fldCharType="separate"/>
       </w:r>
       <w:r>
         <w:rPr>
+          <w:rFonts w:ascii="Arial" w:hAnsi="Arial" w:cs="Arial"/>
+          <w:sz w:val="22"/>
+          <w:szCs w:val="22"/>
           <w:lang w:val="es-CR"/>
         </w:rPr>
         <w:t>6</w:t>
       </w:r>
       <w:r>
+        <w:rPr>
+          <w:rFonts w:ascii="Arial" w:hAnsi="Arial" w:cs="Arial"/>
+          <w:sz w:val="22"/>
+          <w:szCs w:val="22"/>
+        </w:rPr>
         <w:fldChar w:fldCharType="end"/>
       </w:r>
     </w:p>
@@ -974,24 +1449,29 @@
       <w:pPr>
         <w:pStyle w:val="TDC1"/>
         <w:rPr>
-          <w:rFonts w:asciiTheme="minorHAnsi" w:eastAsiaTheme="minorEastAsia" w:hAnsiTheme="minorHAnsi" w:cstheme="minorBidi"/>
+          <w:rFonts w:ascii="Arial" w:eastAsiaTheme="minorEastAsia" w:hAnsi="Arial" w:cs="Arial"/>
           <w:kern w:val="2"/>
-          <w:szCs w:val="24"/>
+          <w:sz w:val="22"/>
+          <w:szCs w:val="22"/>
           <w:lang w:val="es-CR" w:eastAsia="es-CR"/>
           <w14:ligatures w14:val="standardContextual"/>
         </w:rPr>
       </w:pPr>
       <w:r>
         <w:rPr>
+          <w:rFonts w:ascii="Arial" w:hAnsi="Arial" w:cs="Arial"/>
+          <w:sz w:val="22"/>
+          <w:szCs w:val="22"/>
           <w:lang w:val="es-CR"/>
         </w:rPr>
         <w:t>3.</w:t>
       </w:r>
       <w:r>
         <w:rPr>
-          <w:rFonts w:asciiTheme="minorHAnsi" w:eastAsiaTheme="minorEastAsia" w:hAnsiTheme="minorHAnsi" w:cstheme="minorBidi"/>
+          <w:rFonts w:ascii="Arial" w:eastAsiaTheme="minorEastAsia" w:hAnsi="Arial" w:cs="Arial"/>
           <w:kern w:val="2"/>
-          <w:szCs w:val="24"/>
+          <w:sz w:val="22"/>
+          <w:szCs w:val="22"/>
           <w:lang w:val="es-CR" w:eastAsia="es-CR"/>
           <w14:ligatures w14:val="standardContextual"/>
         </w:rPr>
@@ -999,35 +1479,69 @@
       </w:r>
       <w:r>
         <w:rPr>
+          <w:rFonts w:ascii="Arial" w:hAnsi="Arial" w:cs="Arial"/>
+          <w:sz w:val="22"/>
+          <w:szCs w:val="22"/>
           <w:lang w:val="es-CR"/>
         </w:rPr>
         <w:t>Alcance y limitaciones</w:t>
       </w:r>
       <w:r>
         <w:rPr>
+          <w:rFonts w:ascii="Arial" w:hAnsi="Arial" w:cs="Arial"/>
+          <w:sz w:val="22"/>
+          <w:szCs w:val="22"/>
           <w:lang w:val="es-CR"/>
         </w:rPr>
         <w:tab/>
       </w:r>
       <w:r>
+        <w:rPr>
+          <w:rFonts w:ascii="Arial" w:hAnsi="Arial" w:cs="Arial"/>
+          <w:sz w:val="22"/>
+          <w:szCs w:val="22"/>
+        </w:rPr>
         <w:fldChar w:fldCharType="begin"/>
       </w:r>
       <w:r>
         <w:rPr>
+          <w:rFonts w:ascii="Arial" w:hAnsi="Arial" w:cs="Arial"/>
+          <w:sz w:val="22"/>
+          <w:szCs w:val="22"/>
           <w:lang w:val="es-CR"/>
         </w:rPr>
         <w:instrText xml:space="preserve"> PAGEREF _Toc196862597 \h </w:instrText>
       </w:r>
       <w:r>
+        <w:rPr>
+          <w:rFonts w:ascii="Arial" w:hAnsi="Arial" w:cs="Arial"/>
+          <w:sz w:val="22"/>
+          <w:szCs w:val="22"/>
+        </w:rPr>
+      </w:r>
+      <w:r>
+        <w:rPr>
+          <w:rFonts w:ascii="Arial" w:hAnsi="Arial" w:cs="Arial"/>
+          <w:sz w:val="22"/>
+          <w:szCs w:val="22"/>
+        </w:rPr>
         <w:fldChar w:fldCharType="separate"/>
       </w:r>
       <w:r>
         <w:rPr>
+          <w:rFonts w:ascii="Arial" w:hAnsi="Arial" w:cs="Arial"/>
+          <w:sz w:val="22"/>
+          <w:szCs w:val="22"/>
           <w:lang w:val="es-CR"/>
         </w:rPr>
         <w:t>7</w:t>
       </w:r>
       <w:r>
+        <w:rPr>
+          <w:rFonts w:ascii="Arial" w:hAnsi="Arial" w:cs="Arial"/>
+          <w:sz w:val="22"/>
+          <w:szCs w:val="22"/>
+        </w:rPr>
         <w:fldChar w:fldCharType="end"/>
       </w:r>
     </w:p>
@@ -1035,24 +1549,29 @@
       <w:pPr>
         <w:pStyle w:val="TDC2"/>
         <w:rPr>
-          <w:rFonts w:asciiTheme="minorHAnsi" w:eastAsiaTheme="minorEastAsia" w:hAnsiTheme="minorHAnsi" w:cstheme="minorBidi"/>
+          <w:rFonts w:ascii="Arial" w:eastAsiaTheme="minorEastAsia" w:hAnsi="Arial" w:cs="Arial"/>
           <w:kern w:val="2"/>
-          <w:szCs w:val="24"/>
+          <w:sz w:val="22"/>
+          <w:szCs w:val="22"/>
           <w:lang w:val="es-CR" w:eastAsia="es-CR"/>
           <w14:ligatures w14:val="standardContextual"/>
         </w:rPr>
       </w:pPr>
       <w:r>
         <w:rPr>
+          <w:rFonts w:ascii="Arial" w:hAnsi="Arial" w:cs="Arial"/>
+          <w:sz w:val="22"/>
+          <w:szCs w:val="22"/>
           <w:lang w:val="es-CR"/>
         </w:rPr>
         <w:t>3.1.</w:t>
       </w:r>
       <w:r>
         <w:rPr>
-          <w:rFonts w:asciiTheme="minorHAnsi" w:eastAsiaTheme="minorEastAsia" w:hAnsiTheme="minorHAnsi" w:cstheme="minorBidi"/>
+          <w:rFonts w:ascii="Arial" w:eastAsiaTheme="minorEastAsia" w:hAnsi="Arial" w:cs="Arial"/>
           <w:kern w:val="2"/>
-          <w:szCs w:val="24"/>
+          <w:sz w:val="22"/>
+          <w:szCs w:val="22"/>
           <w:lang w:val="es-CR" w:eastAsia="es-CR"/>
           <w14:ligatures w14:val="standardContextual"/>
         </w:rPr>
@@ -1060,35 +1579,69 @@
       </w:r>
       <w:r>
         <w:rPr>
+          <w:rFonts w:ascii="Arial" w:hAnsi="Arial" w:cs="Arial"/>
+          <w:sz w:val="22"/>
+          <w:szCs w:val="22"/>
           <w:lang w:val="es-CR"/>
         </w:rPr>
         <w:t>Características principales</w:t>
       </w:r>
       <w:r>
         <w:rPr>
+          <w:rFonts w:ascii="Arial" w:hAnsi="Arial" w:cs="Arial"/>
+          <w:sz w:val="22"/>
+          <w:szCs w:val="22"/>
           <w:lang w:val="es-CR"/>
         </w:rPr>
         <w:tab/>
       </w:r>
       <w:r>
+        <w:rPr>
+          <w:rFonts w:ascii="Arial" w:hAnsi="Arial" w:cs="Arial"/>
+          <w:sz w:val="22"/>
+          <w:szCs w:val="22"/>
+        </w:rPr>
         <w:fldChar w:fldCharType="begin"/>
       </w:r>
       <w:r>
         <w:rPr>
+          <w:rFonts w:ascii="Arial" w:hAnsi="Arial" w:cs="Arial"/>
+          <w:sz w:val="22"/>
+          <w:szCs w:val="22"/>
           <w:lang w:val="es-CR"/>
         </w:rPr>
         <w:instrText xml:space="preserve"> PAGEREF _Toc196862598 \h </w:instrText>
       </w:r>
       <w:r>
+        <w:rPr>
+          <w:rFonts w:ascii="Arial" w:hAnsi="Arial" w:cs="Arial"/>
+          <w:sz w:val="22"/>
+          <w:szCs w:val="22"/>
+        </w:rPr>
+      </w:r>
+      <w:r>
+        <w:rPr>
+          <w:rFonts w:ascii="Arial" w:hAnsi="Arial" w:cs="Arial"/>
+          <w:sz w:val="22"/>
+          <w:szCs w:val="22"/>
+        </w:rPr>
         <w:fldChar w:fldCharType="separate"/>
       </w:r>
       <w:r>
         <w:rPr>
+          <w:rFonts w:ascii="Arial" w:hAnsi="Arial" w:cs="Arial"/>
+          <w:sz w:val="22"/>
+          <w:szCs w:val="22"/>
           <w:lang w:val="es-CR"/>
         </w:rPr>
         <w:t>8</w:t>
       </w:r>
       <w:r>
+        <w:rPr>
+          <w:rFonts w:ascii="Arial" w:hAnsi="Arial" w:cs="Arial"/>
+          <w:sz w:val="22"/>
+          <w:szCs w:val="22"/>
+        </w:rPr>
         <w:fldChar w:fldCharType="end"/>
       </w:r>
     </w:p>
@@ -1096,24 +1649,29 @@
       <w:pPr>
         <w:pStyle w:val="TDC2"/>
         <w:rPr>
-          <w:rFonts w:asciiTheme="minorHAnsi" w:eastAsiaTheme="minorEastAsia" w:hAnsiTheme="minorHAnsi" w:cstheme="minorBidi"/>
+          <w:rFonts w:ascii="Arial" w:eastAsiaTheme="minorEastAsia" w:hAnsi="Arial" w:cs="Arial"/>
           <w:kern w:val="2"/>
-          <w:szCs w:val="24"/>
+          <w:sz w:val="22"/>
+          <w:szCs w:val="22"/>
           <w:lang w:val="es-CR" w:eastAsia="es-CR"/>
           <w14:ligatures w14:val="standardContextual"/>
         </w:rPr>
       </w:pPr>
       <w:r>
         <w:rPr>
+          <w:rFonts w:ascii="Arial" w:hAnsi="Arial" w:cs="Arial"/>
+          <w:sz w:val="22"/>
+          <w:szCs w:val="22"/>
           <w:lang w:val="es-CR"/>
         </w:rPr>
         <w:t>3.2.</w:t>
       </w:r>
       <w:r>
         <w:rPr>
-          <w:rFonts w:asciiTheme="minorHAnsi" w:eastAsiaTheme="minorEastAsia" w:hAnsiTheme="minorHAnsi" w:cstheme="minorBidi"/>
+          <w:rFonts w:ascii="Arial" w:eastAsiaTheme="minorEastAsia" w:hAnsi="Arial" w:cs="Arial"/>
           <w:kern w:val="2"/>
-          <w:szCs w:val="24"/>
+          <w:sz w:val="22"/>
+          <w:szCs w:val="22"/>
           <w:lang w:val="es-CR" w:eastAsia="es-CR"/>
           <w14:ligatures w14:val="standardContextual"/>
         </w:rPr>
@@ -1121,35 +1679,69 @@
       </w:r>
       <w:r>
         <w:rPr>
+          <w:rFonts w:ascii="Arial" w:hAnsi="Arial" w:cs="Arial"/>
+          <w:sz w:val="22"/>
+          <w:szCs w:val="22"/>
           <w:lang w:val="es-CR"/>
         </w:rPr>
         <w:t>Alcance general</w:t>
       </w:r>
       <w:r>
         <w:rPr>
+          <w:rFonts w:ascii="Arial" w:hAnsi="Arial" w:cs="Arial"/>
+          <w:sz w:val="22"/>
+          <w:szCs w:val="22"/>
           <w:lang w:val="es-CR"/>
         </w:rPr>
         <w:tab/>
       </w:r>
       <w:r>
+        <w:rPr>
+          <w:rFonts w:ascii="Arial" w:hAnsi="Arial" w:cs="Arial"/>
+          <w:sz w:val="22"/>
+          <w:szCs w:val="22"/>
+        </w:rPr>
         <w:fldChar w:fldCharType="begin"/>
       </w:r>
       <w:r>
         <w:rPr>
+          <w:rFonts w:ascii="Arial" w:hAnsi="Arial" w:cs="Arial"/>
+          <w:sz w:val="22"/>
+          <w:szCs w:val="22"/>
           <w:lang w:val="es-CR"/>
         </w:rPr>
         <w:instrText xml:space="preserve"> PAGEREF _Toc196862599 \h </w:instrText>
       </w:r>
       <w:r>
+        <w:rPr>
+          <w:rFonts w:ascii="Arial" w:hAnsi="Arial" w:cs="Arial"/>
+          <w:sz w:val="22"/>
+          <w:szCs w:val="22"/>
+        </w:rPr>
+      </w:r>
+      <w:r>
+        <w:rPr>
+          <w:rFonts w:ascii="Arial" w:hAnsi="Arial" w:cs="Arial"/>
+          <w:sz w:val="22"/>
+          <w:szCs w:val="22"/>
+        </w:rPr>
         <w:fldChar w:fldCharType="separate"/>
       </w:r>
       <w:r>
         <w:rPr>
+          <w:rFonts w:ascii="Arial" w:hAnsi="Arial" w:cs="Arial"/>
+          <w:sz w:val="22"/>
+          <w:szCs w:val="22"/>
           <w:lang w:val="es-CR"/>
         </w:rPr>
         <w:t>9</w:t>
       </w:r>
       <w:r>
+        <w:rPr>
+          <w:rFonts w:ascii="Arial" w:hAnsi="Arial" w:cs="Arial"/>
+          <w:sz w:val="22"/>
+          <w:szCs w:val="22"/>
+        </w:rPr>
         <w:fldChar w:fldCharType="end"/>
       </w:r>
     </w:p>
@@ -1157,24 +1749,29 @@
       <w:pPr>
         <w:pStyle w:val="TDC2"/>
         <w:rPr>
-          <w:rFonts w:asciiTheme="minorHAnsi" w:eastAsiaTheme="minorEastAsia" w:hAnsiTheme="minorHAnsi" w:cstheme="minorBidi"/>
+          <w:rFonts w:ascii="Arial" w:eastAsiaTheme="minorEastAsia" w:hAnsi="Arial" w:cs="Arial"/>
           <w:kern w:val="2"/>
-          <w:szCs w:val="24"/>
+          <w:sz w:val="22"/>
+          <w:szCs w:val="22"/>
           <w:lang w:val="es-CR" w:eastAsia="es-CR"/>
           <w14:ligatures w14:val="standardContextual"/>
         </w:rPr>
       </w:pPr>
       <w:r>
         <w:rPr>
+          <w:rFonts w:ascii="Arial" w:hAnsi="Arial" w:cs="Arial"/>
+          <w:sz w:val="22"/>
+          <w:szCs w:val="22"/>
           <w:lang w:val="es-CR"/>
         </w:rPr>
         <w:t>3.3.</w:t>
       </w:r>
       <w:r>
         <w:rPr>
-          <w:rFonts w:asciiTheme="minorHAnsi" w:eastAsiaTheme="minorEastAsia" w:hAnsiTheme="minorHAnsi" w:cstheme="minorBidi"/>
+          <w:rFonts w:ascii="Arial" w:eastAsiaTheme="minorEastAsia" w:hAnsi="Arial" w:cs="Arial"/>
           <w:kern w:val="2"/>
-          <w:szCs w:val="24"/>
+          <w:sz w:val="22"/>
+          <w:szCs w:val="22"/>
           <w:lang w:val="es-CR" w:eastAsia="es-CR"/>
           <w14:ligatures w14:val="standardContextual"/>
         </w:rPr>
@@ -1182,35 +1779,69 @@
       </w:r>
       <w:r>
         <w:rPr>
+          <w:rFonts w:ascii="Arial" w:hAnsi="Arial" w:cs="Arial"/>
+          <w:sz w:val="22"/>
+          <w:szCs w:val="22"/>
           <w:lang w:val="es-CR"/>
         </w:rPr>
         <w:t>Limitaciones y exclusiones</w:t>
       </w:r>
       <w:r>
         <w:rPr>
+          <w:rFonts w:ascii="Arial" w:hAnsi="Arial" w:cs="Arial"/>
+          <w:sz w:val="22"/>
+          <w:szCs w:val="22"/>
           <w:lang w:val="es-CR"/>
         </w:rPr>
         <w:tab/>
       </w:r>
       <w:r>
+        <w:rPr>
+          <w:rFonts w:ascii="Arial" w:hAnsi="Arial" w:cs="Arial"/>
+          <w:sz w:val="22"/>
+          <w:szCs w:val="22"/>
+        </w:rPr>
         <w:fldChar w:fldCharType="begin"/>
       </w:r>
       <w:r>
         <w:rPr>
+          <w:rFonts w:ascii="Arial" w:hAnsi="Arial" w:cs="Arial"/>
+          <w:sz w:val="22"/>
+          <w:szCs w:val="22"/>
           <w:lang w:val="es-CR"/>
         </w:rPr>
         <w:instrText xml:space="preserve"> PAGEREF _Toc196862600 \h </w:instrText>
       </w:r>
       <w:r>
+        <w:rPr>
+          <w:rFonts w:ascii="Arial" w:hAnsi="Arial" w:cs="Arial"/>
+          <w:sz w:val="22"/>
+          <w:szCs w:val="22"/>
+        </w:rPr>
+      </w:r>
+      <w:r>
+        <w:rPr>
+          <w:rFonts w:ascii="Arial" w:hAnsi="Arial" w:cs="Arial"/>
+          <w:sz w:val="22"/>
+          <w:szCs w:val="22"/>
+        </w:rPr>
         <w:fldChar w:fldCharType="separate"/>
       </w:r>
       <w:r>
         <w:rPr>
+          <w:rFonts w:ascii="Arial" w:hAnsi="Arial" w:cs="Arial"/>
+          <w:sz w:val="22"/>
+          <w:szCs w:val="22"/>
           <w:lang w:val="es-CR"/>
         </w:rPr>
         <w:t>10</w:t>
       </w:r>
       <w:r>
+        <w:rPr>
+          <w:rFonts w:ascii="Arial" w:hAnsi="Arial" w:cs="Arial"/>
+          <w:sz w:val="22"/>
+          <w:szCs w:val="22"/>
+        </w:rPr>
         <w:fldChar w:fldCharType="end"/>
       </w:r>
     </w:p>
@@ -1218,24 +1849,29 @@
       <w:pPr>
         <w:pStyle w:val="TDC1"/>
         <w:rPr>
-          <w:rFonts w:asciiTheme="minorHAnsi" w:eastAsiaTheme="minorEastAsia" w:hAnsiTheme="minorHAnsi" w:cstheme="minorBidi"/>
+          <w:rFonts w:ascii="Arial" w:eastAsiaTheme="minorEastAsia" w:hAnsi="Arial" w:cs="Arial"/>
           <w:kern w:val="2"/>
-          <w:szCs w:val="24"/>
+          <w:sz w:val="22"/>
+          <w:szCs w:val="22"/>
           <w:lang w:val="es-CR" w:eastAsia="es-CR"/>
           <w14:ligatures w14:val="standardContextual"/>
         </w:rPr>
       </w:pPr>
       <w:r>
         <w:rPr>
+          <w:rFonts w:ascii="Arial" w:hAnsi="Arial" w:cs="Arial"/>
+          <w:sz w:val="22"/>
+          <w:szCs w:val="22"/>
           <w:lang w:val="es-CR"/>
         </w:rPr>
         <w:t>4.</w:t>
       </w:r>
       <w:r>
         <w:rPr>
-          <w:rFonts w:asciiTheme="minorHAnsi" w:eastAsiaTheme="minorEastAsia" w:hAnsiTheme="minorHAnsi" w:cstheme="minorBidi"/>
+          <w:rFonts w:ascii="Arial" w:eastAsiaTheme="minorEastAsia" w:hAnsi="Arial" w:cs="Arial"/>
           <w:kern w:val="2"/>
-          <w:szCs w:val="24"/>
+          <w:sz w:val="22"/>
+          <w:szCs w:val="22"/>
           <w:lang w:val="es-CR" w:eastAsia="es-CR"/>
           <w14:ligatures w14:val="standardContextual"/>
         </w:rPr>
@@ -1243,35 +1879,69 @@
       </w:r>
       <w:r>
         <w:rPr>
+          <w:rFonts w:ascii="Arial" w:hAnsi="Arial" w:cs="Arial"/>
+          <w:sz w:val="22"/>
+          <w:szCs w:val="22"/>
           <w:lang w:val="es-CR"/>
         </w:rPr>
         <w:t>Contexto empresarial</w:t>
       </w:r>
       <w:r>
         <w:rPr>
+          <w:rFonts w:ascii="Arial" w:hAnsi="Arial" w:cs="Arial"/>
+          <w:sz w:val="22"/>
+          <w:szCs w:val="22"/>
           <w:lang w:val="es-CR"/>
         </w:rPr>
         <w:tab/>
       </w:r>
       <w:r>
+        <w:rPr>
+          <w:rFonts w:ascii="Arial" w:hAnsi="Arial" w:cs="Arial"/>
+          <w:sz w:val="22"/>
+          <w:szCs w:val="22"/>
+        </w:rPr>
         <w:fldChar w:fldCharType="begin"/>
       </w:r>
       <w:r>
         <w:rPr>
+          <w:rFonts w:ascii="Arial" w:hAnsi="Arial" w:cs="Arial"/>
+          <w:sz w:val="22"/>
+          <w:szCs w:val="22"/>
           <w:lang w:val="es-CR"/>
         </w:rPr>
         <w:instrText xml:space="preserve"> PAGEREF _Toc196862601 \h </w:instrText>
       </w:r>
       <w:r>
+        <w:rPr>
+          <w:rFonts w:ascii="Arial" w:hAnsi="Arial" w:cs="Arial"/>
+          <w:sz w:val="22"/>
+          <w:szCs w:val="22"/>
+        </w:rPr>
+      </w:r>
+      <w:r>
+        <w:rPr>
+          <w:rFonts w:ascii="Arial" w:hAnsi="Arial" w:cs="Arial"/>
+          <w:sz w:val="22"/>
+          <w:szCs w:val="22"/>
+        </w:rPr>
         <w:fldChar w:fldCharType="separate"/>
       </w:r>
       <w:r>
         <w:rPr>
+          <w:rFonts w:ascii="Arial" w:hAnsi="Arial" w:cs="Arial"/>
+          <w:sz w:val="22"/>
+          <w:szCs w:val="22"/>
           <w:lang w:val="es-CR"/>
         </w:rPr>
         <w:t>12</w:t>
       </w:r>
       <w:r>
+        <w:rPr>
+          <w:rFonts w:ascii="Arial" w:hAnsi="Arial" w:cs="Arial"/>
+          <w:sz w:val="22"/>
+          <w:szCs w:val="22"/>
+        </w:rPr>
         <w:fldChar w:fldCharType="end"/>
       </w:r>
     </w:p>
@@ -1279,24 +1949,29 @@
       <w:pPr>
         <w:pStyle w:val="TDC2"/>
         <w:rPr>
-          <w:rFonts w:asciiTheme="minorHAnsi" w:eastAsiaTheme="minorEastAsia" w:hAnsiTheme="minorHAnsi" w:cstheme="minorBidi"/>
+          <w:rFonts w:ascii="Arial" w:eastAsiaTheme="minorEastAsia" w:hAnsi="Arial" w:cs="Arial"/>
           <w:kern w:val="2"/>
-          <w:szCs w:val="24"/>
+          <w:sz w:val="22"/>
+          <w:szCs w:val="22"/>
           <w:lang w:val="es-CR" w:eastAsia="es-CR"/>
           <w14:ligatures w14:val="standardContextual"/>
         </w:rPr>
       </w:pPr>
       <w:r>
         <w:rPr>
+          <w:rFonts w:ascii="Arial" w:hAnsi="Arial" w:cs="Arial"/>
+          <w:sz w:val="22"/>
+          <w:szCs w:val="22"/>
           <w:lang w:val="es-CR"/>
         </w:rPr>
         <w:t>4.1.</w:t>
       </w:r>
       <w:r>
         <w:rPr>
-          <w:rFonts w:asciiTheme="minorHAnsi" w:eastAsiaTheme="minorEastAsia" w:hAnsiTheme="minorHAnsi" w:cstheme="minorBidi"/>
+          <w:rFonts w:ascii="Arial" w:eastAsiaTheme="minorEastAsia" w:hAnsi="Arial" w:cs="Arial"/>
           <w:kern w:val="2"/>
-          <w:szCs w:val="24"/>
+          <w:sz w:val="22"/>
+          <w:szCs w:val="22"/>
           <w:lang w:val="es-CR" w:eastAsia="es-CR"/>
           <w14:ligatures w14:val="standardContextual"/>
         </w:rPr>
@@ -1304,35 +1979,69 @@
       </w:r>
       <w:r>
         <w:rPr>
+          <w:rFonts w:ascii="Arial" w:hAnsi="Arial" w:cs="Arial"/>
+          <w:sz w:val="22"/>
+          <w:szCs w:val="22"/>
           <w:lang w:val="es-CR"/>
         </w:rPr>
         <w:t>Perfiles de los grupos de interés (Stakeholders)</w:t>
       </w:r>
       <w:r>
         <w:rPr>
+          <w:rFonts w:ascii="Arial" w:hAnsi="Arial" w:cs="Arial"/>
+          <w:sz w:val="22"/>
+          <w:szCs w:val="22"/>
           <w:lang w:val="es-CR"/>
         </w:rPr>
         <w:tab/>
       </w:r>
       <w:r>
+        <w:rPr>
+          <w:rFonts w:ascii="Arial" w:hAnsi="Arial" w:cs="Arial"/>
+          <w:sz w:val="22"/>
+          <w:szCs w:val="22"/>
+        </w:rPr>
         <w:fldChar w:fldCharType="begin"/>
       </w:r>
       <w:r>
         <w:rPr>
+          <w:rFonts w:ascii="Arial" w:hAnsi="Arial" w:cs="Arial"/>
+          <w:sz w:val="22"/>
+          <w:szCs w:val="22"/>
           <w:lang w:val="es-CR"/>
         </w:rPr>
         <w:instrText xml:space="preserve"> PAGEREF _Toc196862602 \h </w:instrText>
       </w:r>
       <w:r>
+        <w:rPr>
+          <w:rFonts w:ascii="Arial" w:hAnsi="Arial" w:cs="Arial"/>
+          <w:sz w:val="22"/>
+          <w:szCs w:val="22"/>
+        </w:rPr>
+      </w:r>
+      <w:r>
+        <w:rPr>
+          <w:rFonts w:ascii="Arial" w:hAnsi="Arial" w:cs="Arial"/>
+          <w:sz w:val="22"/>
+          <w:szCs w:val="22"/>
+        </w:rPr>
         <w:fldChar w:fldCharType="separate"/>
       </w:r>
       <w:r>
         <w:rPr>
+          <w:rFonts w:ascii="Arial" w:hAnsi="Arial" w:cs="Arial"/>
+          <w:sz w:val="22"/>
+          <w:szCs w:val="22"/>
           <w:lang w:val="es-CR"/>
         </w:rPr>
         <w:t>13</w:t>
       </w:r>
       <w:r>
+        <w:rPr>
+          <w:rFonts w:ascii="Arial" w:hAnsi="Arial" w:cs="Arial"/>
+          <w:sz w:val="22"/>
+          <w:szCs w:val="22"/>
+        </w:rPr>
         <w:fldChar w:fldCharType="end"/>
       </w:r>
     </w:p>
@@ -1340,24 +2049,29 @@
       <w:pPr>
         <w:pStyle w:val="TDC2"/>
         <w:rPr>
-          <w:rFonts w:asciiTheme="minorHAnsi" w:eastAsiaTheme="minorEastAsia" w:hAnsiTheme="minorHAnsi" w:cstheme="minorBidi"/>
+          <w:rFonts w:ascii="Arial" w:eastAsiaTheme="minorEastAsia" w:hAnsi="Arial" w:cs="Arial"/>
           <w:kern w:val="2"/>
-          <w:szCs w:val="24"/>
+          <w:sz w:val="22"/>
+          <w:szCs w:val="22"/>
           <w:lang w:val="es-CR" w:eastAsia="es-CR"/>
           <w14:ligatures w14:val="standardContextual"/>
         </w:rPr>
       </w:pPr>
       <w:r>
         <w:rPr>
+          <w:rFonts w:ascii="Arial" w:hAnsi="Arial" w:cs="Arial"/>
+          <w:sz w:val="22"/>
+          <w:szCs w:val="22"/>
           <w:lang w:val="es-CR"/>
         </w:rPr>
         <w:t>4.2.</w:t>
       </w:r>
       <w:r>
         <w:rPr>
-          <w:rFonts w:asciiTheme="minorHAnsi" w:eastAsiaTheme="minorEastAsia" w:hAnsiTheme="minorHAnsi" w:cstheme="minorBidi"/>
+          <w:rFonts w:ascii="Arial" w:eastAsiaTheme="minorEastAsia" w:hAnsi="Arial" w:cs="Arial"/>
           <w:kern w:val="2"/>
-          <w:szCs w:val="24"/>
+          <w:sz w:val="22"/>
+          <w:szCs w:val="22"/>
           <w:lang w:val="es-CR" w:eastAsia="es-CR"/>
           <w14:ligatures w14:val="standardContextual"/>
         </w:rPr>
@@ -1365,26 +2079,69 @@
       </w:r>
       <w:r>
         <w:rPr>
+          <w:rFonts w:ascii="Arial" w:hAnsi="Arial" w:cs="Arial"/>
+          <w:sz w:val="22"/>
+          <w:szCs w:val="22"/>
           <w:lang w:val="es-CR"/>
         </w:rPr>
         <w:t>Consideraciones sobre la implementación</w:t>
       </w:r>
       <w:r>
+        <w:rPr>
+          <w:rFonts w:ascii="Arial" w:hAnsi="Arial" w:cs="Arial"/>
+          <w:sz w:val="22"/>
+          <w:szCs w:val="22"/>
+          <w:lang w:val="es-CR"/>
+        </w:rPr>
         <w:tab/>
       </w:r>
       <w:r>
+        <w:rPr>
+          <w:rFonts w:ascii="Arial" w:hAnsi="Arial" w:cs="Arial"/>
+          <w:sz w:val="22"/>
+          <w:szCs w:val="22"/>
+        </w:rPr>
         <w:fldChar w:fldCharType="begin"/>
       </w:r>
       <w:r>
+        <w:rPr>
+          <w:rFonts w:ascii="Arial" w:hAnsi="Arial" w:cs="Arial"/>
+          <w:sz w:val="22"/>
+          <w:szCs w:val="22"/>
+          <w:lang w:val="es-CR"/>
+        </w:rPr>
         <w:instrText xml:space="preserve"> PAGEREF _Toc196862603 \h </w:instrText>
       </w:r>
       <w:r>
+        <w:rPr>
+          <w:rFonts w:ascii="Arial" w:hAnsi="Arial" w:cs="Arial"/>
+          <w:sz w:val="22"/>
+          <w:szCs w:val="22"/>
+        </w:rPr>
+      </w:r>
+      <w:r>
+        <w:rPr>
+          <w:rFonts w:ascii="Arial" w:hAnsi="Arial" w:cs="Arial"/>
+          <w:sz w:val="22"/>
+          <w:szCs w:val="22"/>
+        </w:rPr>
         <w:fldChar w:fldCharType="separate"/>
       </w:r>
       <w:r>
+        <w:rPr>
+          <w:rFonts w:ascii="Arial" w:hAnsi="Arial" w:cs="Arial"/>
+          <w:sz w:val="22"/>
+          <w:szCs w:val="22"/>
+          <w:lang w:val="es-CR"/>
+        </w:rPr>
         <w:t>14</w:t>
       </w:r>
       <w:r>
+        <w:rPr>
+          <w:rFonts w:ascii="Arial" w:hAnsi="Arial" w:cs="Arial"/>
+          <w:sz w:val="22"/>
+          <w:szCs w:val="22"/>
+        </w:rPr>
         <w:fldChar w:fldCharType="end"/>
       </w:r>
     </w:p>
@@ -1396,9 +2153,11 @@
       </w:pPr>
       <w:r>
         <w:rPr>
+          <w:rFonts w:ascii="Arial" w:hAnsi="Arial" w:cs="Arial"/>
           <w:b/>
           <w:noProof/>
-          <w:sz w:val="28"/>
+          <w:sz w:val="22"/>
+          <w:szCs w:val="22"/>
           <w:lang w:val="es-CR"/>
         </w:rPr>
         <w:fldChar w:fldCharType="end"/>
@@ -1429,29 +2188,33 @@
       <w:pPr>
         <w:pStyle w:val="TOCEntry"/>
         <w:rPr>
+          <w:rFonts w:ascii="Arial" w:hAnsi="Arial" w:cs="Arial"/>
           <w:lang w:val="es-CR"/>
         </w:rPr>
       </w:pPr>
       <w:bookmarkStart w:id="6" w:name="_Toc196862586"/>
       <w:r>
         <w:rPr>
+          <w:rFonts w:ascii="Arial" w:hAnsi="Arial" w:cs="Arial"/>
           <w:lang w:val="es-CR"/>
         </w:rPr>
         <w:t>Historial de revisiones</w:t>
       </w:r>
-      <w:bookmarkEnd w:id="4"/>
+      <w:bookmarkEnd w:id="5"/>
       <w:bookmarkEnd w:id="6"/>
     </w:p>
     <w:p>
       <w:pPr>
         <w:rPr>
-          <w:lang w:val="es-CR"/>
-        </w:rPr>
-      </w:pPr>
-    </w:p>
-    <w:p>
-      <w:pPr>
-        <w:rPr>
+          <w:rFonts w:ascii="Arial" w:hAnsi="Arial" w:cs="Arial"/>
+          <w:lang w:val="es-CR"/>
+        </w:rPr>
+      </w:pPr>
+    </w:p>
+    <w:p>
+      <w:pPr>
+        <w:rPr>
+          <w:rFonts w:ascii="Arial" w:hAnsi="Arial" w:cs="Arial"/>
           <w:lang w:val="es-CR"/>
         </w:rPr>
       </w:pPr>
@@ -1489,12 +2252,14 @@
             <w:pPr>
               <w:spacing w:before="40" w:after="40"/>
               <w:rPr>
+                <w:rFonts w:ascii="Arial" w:hAnsi="Arial" w:cs="Arial"/>
                 <w:b/>
                 <w:lang w:val="es-CR"/>
               </w:rPr>
             </w:pPr>
             <w:r>
               <w:rPr>
+                <w:rFonts w:ascii="Arial" w:hAnsi="Arial" w:cs="Arial"/>
                 <w:b/>
                 <w:lang w:val="es-CR"/>
               </w:rPr>
@@ -1514,12 +2279,14 @@
             <w:pPr>
               <w:spacing w:before="40" w:after="40"/>
               <w:rPr>
+                <w:rFonts w:ascii="Arial" w:hAnsi="Arial" w:cs="Arial"/>
                 <w:b/>
                 <w:lang w:val="es-CR"/>
               </w:rPr>
             </w:pPr>
             <w:r>
               <w:rPr>
+                <w:rFonts w:ascii="Arial" w:hAnsi="Arial" w:cs="Arial"/>
                 <w:b/>
                 <w:lang w:val="es-CR"/>
               </w:rPr>
@@ -1539,12 +2306,14 @@
             <w:pPr>
               <w:spacing w:before="40" w:after="40"/>
               <w:rPr>
+                <w:rFonts w:ascii="Arial" w:hAnsi="Arial" w:cs="Arial"/>
                 <w:b/>
                 <w:lang w:val="es-CR"/>
               </w:rPr>
             </w:pPr>
             <w:r>
               <w:rPr>
+                <w:rFonts w:ascii="Arial" w:hAnsi="Arial" w:cs="Arial"/>
                 <w:b/>
                 <w:lang w:val="es-CR"/>
               </w:rPr>
@@ -1564,12 +2333,14 @@
             <w:pPr>
               <w:spacing w:before="40" w:after="40"/>
               <w:rPr>
+                <w:rFonts w:ascii="Arial" w:hAnsi="Arial" w:cs="Arial"/>
                 <w:b/>
                 <w:lang w:val="es-CR"/>
               </w:rPr>
             </w:pPr>
             <w:r>
               <w:rPr>
+                <w:rFonts w:ascii="Arial" w:hAnsi="Arial" w:cs="Arial"/>
                 <w:b/>
                 <w:lang w:val="es-CR"/>
               </w:rPr>
@@ -1590,26 +2361,20 @@
             <w:pPr>
               <w:spacing w:before="40" w:after="40"/>
               <w:rPr>
+                <w:rFonts w:ascii="Arial" w:hAnsi="Arial" w:cs="Arial"/>
+                <w:sz w:val="22"/>
+                <w:szCs w:val="22"/>
                 <w:lang w:val="es-CR"/>
               </w:rPr>
             </w:pPr>
             <w:r>
               <w:rPr>
+                <w:rFonts w:ascii="Arial" w:hAnsi="Arial" w:cs="Arial"/>
+                <w:sz w:val="22"/>
+                <w:szCs w:val="22"/>
                 <w:lang w:val="es-CR"/>
               </w:rPr>
-              <w:t xml:space="preserve">Andy Orozco, Kendall </w:t>
-            </w:r>
-            <w:r>
-              <w:rPr>
-                <w:lang w:val="es-CR"/>
-              </w:rPr>
-              <w:t>Chacón</w:t>
-            </w:r>
-            <w:r>
-              <w:rPr>
-                <w:lang w:val="es-CR"/>
-              </w:rPr>
-              <w:t>, Diego Marín, Cristofer Zamora, Fernando Martínez</w:t>
+              <w:t>Andy Orozco, Kendall Chacón, Diego Marín, Cristofer Zamora, Fernando Martínez</w:t>
             </w:r>
           </w:p>
         </w:tc>
@@ -1624,11 +2389,17 @@
             <w:pPr>
               <w:spacing w:before="40" w:after="40"/>
               <w:rPr>
+                <w:rFonts w:ascii="Arial" w:hAnsi="Arial" w:cs="Arial"/>
+                <w:sz w:val="22"/>
+                <w:szCs w:val="22"/>
                 <w:lang w:val="es-CR"/>
               </w:rPr>
             </w:pPr>
             <w:r>
               <w:rPr>
+                <w:rFonts w:ascii="Arial" w:hAnsi="Arial" w:cs="Arial"/>
+                <w:sz w:val="22"/>
+                <w:szCs w:val="22"/>
                 <w:lang w:val="es-CR"/>
               </w:rPr>
               <w:t>25/04/2025</w:t>
@@ -1638,6 +2409,9 @@
             <w:pPr>
               <w:spacing w:before="40" w:after="40"/>
               <w:rPr>
+                <w:rFonts w:ascii="Arial" w:hAnsi="Arial" w:cs="Arial"/>
+                <w:sz w:val="22"/>
+                <w:szCs w:val="22"/>
                 <w:lang w:val="es-CR"/>
               </w:rPr>
             </w:pPr>
@@ -1654,11 +2428,17 @@
             <w:pPr>
               <w:spacing w:before="40" w:after="40"/>
               <w:rPr>
+                <w:rFonts w:ascii="Arial" w:hAnsi="Arial" w:cs="Arial"/>
+                <w:sz w:val="22"/>
+                <w:szCs w:val="22"/>
                 <w:lang w:val="es-CR"/>
               </w:rPr>
             </w:pPr>
             <w:r>
               <w:rPr>
+                <w:rFonts w:ascii="Arial" w:hAnsi="Arial" w:cs="Arial"/>
+                <w:sz w:val="22"/>
+                <w:szCs w:val="22"/>
                 <w:lang w:val="es-CR"/>
               </w:rPr>
               <w:t>Creación inicial del documento</w:t>
@@ -1668,6 +2448,9 @@
             <w:pPr>
               <w:spacing w:before="40" w:after="40"/>
               <w:rPr>
+                <w:rFonts w:ascii="Arial" w:hAnsi="Arial" w:cs="Arial"/>
+                <w:sz w:val="22"/>
+                <w:szCs w:val="22"/>
                 <w:lang w:val="es-CR"/>
               </w:rPr>
             </w:pPr>
@@ -1684,11 +2467,17 @@
             <w:pPr>
               <w:spacing w:before="40" w:after="40"/>
               <w:rPr>
+                <w:rFonts w:ascii="Arial" w:hAnsi="Arial" w:cs="Arial"/>
+                <w:sz w:val="22"/>
+                <w:szCs w:val="22"/>
                 <w:lang w:val="es-CR"/>
               </w:rPr>
             </w:pPr>
             <w:r>
               <w:rPr>
+                <w:rFonts w:ascii="Arial" w:hAnsi="Arial" w:cs="Arial"/>
+                <w:sz w:val="22"/>
+                <w:szCs w:val="22"/>
                 <w:lang w:val="es-CR"/>
               </w:rPr>
               <w:t>1.0</w:t>
@@ -1766,6 +2555,7 @@
     <w:p>
       <w:pPr>
         <w:rPr>
+          <w:u w:val="single"/>
           <w:lang w:val="es-CR"/>
         </w:rPr>
         <w:sectPr>
@@ -2016,9 +2806,18 @@
         <w:rPr>
           <w:b/>
           <w:bCs/>
-          <w:lang w:val="es-CR"/>
-        </w:rPr>
-        <w:t>Tecnología:</w:t>
+          <w:u w:val="single"/>
+          <w:lang w:val="es-CR"/>
+        </w:rPr>
+        <w:t>Tecnología</w:t>
+      </w:r>
+      <w:r>
+        <w:rPr>
+          <w:b/>
+          <w:bCs/>
+          <w:lang w:val="es-CR"/>
+        </w:rPr>
+        <w:t>:</w:t>
       </w:r>
       <w:r>
         <w:rPr>
@@ -2074,13 +2873,7 @@
         <w:rPr>
           <w:lang w:val="es-CR"/>
         </w:rPr>
-        <w:t>El sistema por desarrollar</w:t>
-      </w:r>
-      <w:r>
-        <w:rPr>
-          <w:lang w:val="es-CR"/>
-        </w:rPr>
-        <w:t xml:space="preserve"> impactará principalmente a las áreas de </w:t>
+        <w:t xml:space="preserve">El sistema por desarrollar impactará principalmente a las áreas de </w:t>
       </w:r>
       <w:r>
         <w:rPr>
@@ -2144,19 +2937,7 @@
         <w:rPr>
           <w:lang w:val="es-CR"/>
         </w:rPr>
-        <w:t xml:space="preserve">Beto y Más S.A. </w:t>
-      </w:r>
-      <w:r>
-        <w:rPr>
-          <w:lang w:val="es-CR"/>
-        </w:rPr>
-        <w:t>destacan</w:t>
-      </w:r>
-      <w:r>
-        <w:rPr>
-          <w:lang w:val="es-CR"/>
-        </w:rPr>
-        <w:t xml:space="preserve"> no solo por su gestión administrativa sólida, su capacidad de adaptación al entorno competitivo y su apuesta por la integración tecnológica en sus servicios, sino también por su compromiso social. La empresa participa activamente en iniciativas de ayuda comunitaria, como la distribución de insumos esenciales a familias damnificadas por una reciente inundación, y extiende su solidaridad internacionalmente apoyando el bienestar de niños en Senegal mediante programas de asistencia humanitaria. Esta combinación de excelencia empresarial y responsabilidad social ha consolidado a Beto y Más S.A. como una organización ejemplar en su sector y su comunidad.</w:t>
+        <w:t>Beto y Más S.A. destacan no solo por su gestión administrativa sólida, su capacidad de adaptación al entorno competitivo y su apuesta por la integración tecnológica en sus servicios, sino también por su compromiso social. La empresa participa activamente en iniciativas de ayuda comunitaria, como la distribución de insumos esenciales a familias damnificadas por una reciente inundación, y extiende su solidaridad internacionalmente apoyando el bienestar de niños en Senegal mediante programas de asistencia humanitaria. Esta combinación de excelencia empresarial y responsabilidad social ha consolidado a Beto y Más S.A. como una organización ejemplar en su sector y su comunidad.</w:t>
       </w:r>
     </w:p>
     <w:p>
@@ -2822,48 +3603,57 @@
         </w:numPr>
         <w:spacing w:line="240" w:lineRule="auto"/>
         <w:rPr>
+          <w:rFonts w:ascii="Arial" w:hAnsi="Arial" w:cs="Arial"/>
+          <w:b/>
+          <w:bCs/>
+          <w:sz w:val="22"/>
+          <w:szCs w:val="22"/>
+          <w:lang w:val="es-CR" w:eastAsia="es-CR"/>
+        </w:rPr>
+      </w:pPr>
+      <w:r>
+        <w:rPr>
+          <w:rFonts w:ascii="Arial" w:hAnsi="Arial" w:cs="Arial"/>
+          <w:b/>
+          <w:bCs/>
+          <w:sz w:val="22"/>
+          <w:szCs w:val="22"/>
+          <w:lang w:val="es-CR" w:eastAsia="es-CR"/>
+        </w:rPr>
+        <w:t>Participación de usuarios</w:t>
+      </w:r>
+    </w:p>
+    <w:p>
+      <w:pPr>
+        <w:pStyle w:val="Prrafodelista"/>
+        <w:spacing w:line="240" w:lineRule="auto"/>
+        <w:rPr>
+          <w:rFonts w:ascii="Arial" w:hAnsi="Arial" w:cs="Arial"/>
           <w:b/>
           <w:bCs/>
           <w:szCs w:val="24"/>
           <w:lang w:val="es-CR" w:eastAsia="es-CR"/>
         </w:rPr>
       </w:pPr>
-      <w:r>
-        <w:rPr>
-          <w:b/>
-          <w:bCs/>
-          <w:szCs w:val="24"/>
-          <w:lang w:val="es-CR" w:eastAsia="es-CR"/>
-        </w:rPr>
-        <w:t>Participación de usuarios</w:t>
-      </w:r>
     </w:p>
     <w:p>
       <w:pPr>
         <w:pStyle w:val="Prrafodelista"/>
         <w:spacing w:line="240" w:lineRule="auto"/>
         <w:rPr>
-          <w:b/>
-          <w:bCs/>
-          <w:szCs w:val="24"/>
+          <w:rFonts w:ascii="Arial" w:hAnsi="Arial" w:cs="Arial"/>
+          <w:b/>
+          <w:bCs/>
+          <w:sz w:val="22"/>
+          <w:szCs w:val="22"/>
           <w:lang w:val="es-CR" w:eastAsia="es-CR"/>
         </w:rPr>
       </w:pPr>
-    </w:p>
-    <w:p>
-      <w:pPr>
-        <w:pStyle w:val="Prrafodelista"/>
-        <w:spacing w:line="240" w:lineRule="auto"/>
-        <w:rPr>
-          <w:b/>
-          <w:bCs/>
-          <w:szCs w:val="24"/>
-          <w:lang w:val="es-CR" w:eastAsia="es-CR"/>
-        </w:rPr>
-      </w:pPr>
-      <w:r>
-        <w:rPr>
-          <w:szCs w:val="24"/>
+      <w:r>
+        <w:rPr>
+          <w:rFonts w:ascii="Arial" w:hAnsi="Arial" w:cs="Arial"/>
+          <w:sz w:val="22"/>
+          <w:szCs w:val="22"/>
           <w:lang w:val="es-CR" w:eastAsia="es-CR"/>
         </w:rPr>
         <w:t>Mide la adopción y el nivel de interacción con el sistema, tanto en eventos específicos como en la plataforma general.</w:t>
@@ -2877,9 +3667,9 @@
         <w:tblLook w:val="04A0" w:firstRow="1" w:lastRow="0" w:firstColumn="1" w:lastColumn="0" w:noHBand="0" w:noVBand="1"/>
       </w:tblPr>
       <w:tblGrid>
-        <w:gridCol w:w="2884"/>
-        <w:gridCol w:w="2859"/>
-        <w:gridCol w:w="2887"/>
+        <w:gridCol w:w="2880"/>
+        <w:gridCol w:w="2860"/>
+        <w:gridCol w:w="2890"/>
       </w:tblGrid>
       <w:tr>
         <w:tc>
@@ -2892,17 +3682,21 @@
               <w:spacing w:line="240" w:lineRule="auto"/>
               <w:ind w:left="0"/>
               <w:rPr>
+                <w:rFonts w:ascii="Arial" w:hAnsi="Arial" w:cs="Arial"/>
                 <w:b/>
                 <w:bCs/>
-                <w:szCs w:val="24"/>
+                <w:sz w:val="22"/>
+                <w:szCs w:val="22"/>
                 <w:lang w:val="es-CR" w:eastAsia="es-CR"/>
               </w:rPr>
             </w:pPr>
             <w:r>
               <w:rPr>
+                <w:rFonts w:ascii="Arial" w:hAnsi="Arial" w:cs="Arial"/>
                 <w:b/>
                 <w:bCs/>
-                <w:szCs w:val="24"/>
+                <w:sz w:val="22"/>
+                <w:szCs w:val="22"/>
                 <w:lang w:val="es-CR" w:eastAsia="es-CR"/>
               </w:rPr>
               <w:t>Métrica</w:t>
@@ -2919,17 +3713,21 @@
               <w:spacing w:line="240" w:lineRule="auto"/>
               <w:ind w:left="0"/>
               <w:rPr>
+                <w:rFonts w:ascii="Arial" w:hAnsi="Arial" w:cs="Arial"/>
                 <w:b/>
                 <w:bCs/>
-                <w:szCs w:val="24"/>
+                <w:sz w:val="22"/>
+                <w:szCs w:val="22"/>
                 <w:lang w:val="es-CR" w:eastAsia="es-CR"/>
               </w:rPr>
             </w:pPr>
             <w:r>
               <w:rPr>
+                <w:rFonts w:ascii="Arial" w:hAnsi="Arial" w:cs="Arial"/>
                 <w:b/>
                 <w:bCs/>
-                <w:szCs w:val="24"/>
+                <w:sz w:val="22"/>
+                <w:szCs w:val="22"/>
                 <w:lang w:val="es-CR" w:eastAsia="es-CR"/>
               </w:rPr>
               <w:t>¿Qué mide?</w:t>
@@ -2946,17 +3744,21 @@
               <w:spacing w:line="240" w:lineRule="auto"/>
               <w:ind w:left="0"/>
               <w:rPr>
+                <w:rFonts w:ascii="Arial" w:hAnsi="Arial" w:cs="Arial"/>
                 <w:b/>
                 <w:bCs/>
-                <w:szCs w:val="24"/>
+                <w:sz w:val="22"/>
+                <w:szCs w:val="22"/>
                 <w:lang w:val="es-CR" w:eastAsia="es-CR"/>
               </w:rPr>
             </w:pPr>
             <w:r>
               <w:rPr>
+                <w:rFonts w:ascii="Arial" w:hAnsi="Arial" w:cs="Arial"/>
                 <w:b/>
                 <w:bCs/>
-                <w:szCs w:val="24"/>
+                <w:sz w:val="22"/>
+                <w:szCs w:val="22"/>
                 <w:lang w:val="es-CR" w:eastAsia="es-CR"/>
               </w:rPr>
               <w:t>Meta sugerida</w:t>
@@ -2975,13 +3777,17 @@
               <w:spacing w:line="240" w:lineRule="auto"/>
               <w:ind w:left="0"/>
               <w:rPr>
-                <w:szCs w:val="24"/>
+                <w:rFonts w:ascii="Arial" w:hAnsi="Arial" w:cs="Arial"/>
+                <w:sz w:val="22"/>
+                <w:szCs w:val="22"/>
                 <w:lang w:val="es-CR" w:eastAsia="es-CR"/>
               </w:rPr>
             </w:pPr>
             <w:r>
               <w:rPr>
-                <w:szCs w:val="24"/>
+                <w:rFonts w:ascii="Arial" w:hAnsi="Arial" w:cs="Arial"/>
+                <w:sz w:val="22"/>
+                <w:szCs w:val="22"/>
                 <w:lang w:val="es-CR" w:eastAsia="es-CR"/>
               </w:rPr>
               <w:t>Tasa de registro</w:t>
@@ -2998,23 +3804,42 @@
               <w:spacing w:line="240" w:lineRule="auto"/>
               <w:ind w:left="0"/>
               <w:rPr>
-                <w:szCs w:val="24"/>
+                <w:rFonts w:ascii="Arial" w:hAnsi="Arial" w:cs="Arial"/>
+                <w:sz w:val="22"/>
+                <w:szCs w:val="22"/>
                 <w:lang w:val="pt-PT" w:eastAsia="es-CR"/>
               </w:rPr>
             </w:pPr>
             <w:r>
               <w:rPr>
-                <w:szCs w:val="24"/>
+                <w:rFonts w:ascii="Arial" w:hAnsi="Arial" w:cs="Arial"/>
+                <w:sz w:val="22"/>
+                <w:szCs w:val="22"/>
                 <w:lang w:val="pt-PT" w:eastAsia="es-CR"/>
               </w:rPr>
-              <w:t>% de asistentes que se r</w:t>
+              <w:t>% de asistentes q</w:t>
             </w:r>
+          </w:p>
+          <w:p>
+            <w:pPr>
+              <w:pStyle w:val="Prrafodelista"/>
+              <w:spacing w:line="240" w:lineRule="auto"/>
+              <w:ind w:left="0"/>
+              <w:rPr>
+                <w:rFonts w:ascii="Arial" w:hAnsi="Arial" w:cs="Arial"/>
+                <w:sz w:val="22"/>
+                <w:szCs w:val="22"/>
+                <w:lang w:val="pt-PT" w:eastAsia="es-CR"/>
+              </w:rPr>
+            </w:pPr>
             <w:r>
               <w:rPr>
-                <w:szCs w:val="24"/>
+                <w:rFonts w:ascii="Arial" w:hAnsi="Arial" w:cs="Arial"/>
+                <w:sz w:val="22"/>
+                <w:szCs w:val="22"/>
                 <w:lang w:val="pt-PT" w:eastAsia="es-CR"/>
               </w:rPr>
-              <w:t>egistran</w:t>
+              <w:t>ue se registran</w:t>
             </w:r>
           </w:p>
         </w:tc>
@@ -3028,13 +3853,17 @@
               <w:spacing w:line="240" w:lineRule="auto"/>
               <w:ind w:left="0"/>
               <w:rPr>
-                <w:szCs w:val="24"/>
+                <w:rFonts w:ascii="Arial" w:hAnsi="Arial" w:cs="Arial"/>
+                <w:sz w:val="22"/>
+                <w:szCs w:val="22"/>
                 <w:lang w:val="pt-PT" w:eastAsia="es-CR"/>
               </w:rPr>
             </w:pPr>
             <w:r>
               <w:rPr>
-                <w:szCs w:val="24"/>
+                <w:rFonts w:ascii="Arial" w:hAnsi="Arial" w:cs="Arial"/>
+                <w:sz w:val="22"/>
+                <w:szCs w:val="22"/>
                 <w:lang w:val="pt-PT" w:eastAsia="es-CR"/>
               </w:rPr>
               <w:t>&gt;= 50% ppor evento</w:t>
@@ -3053,13 +3882,17 @@
               <w:spacing w:line="240" w:lineRule="auto"/>
               <w:ind w:left="0"/>
               <w:rPr>
-                <w:szCs w:val="24"/>
+                <w:rFonts w:ascii="Arial" w:hAnsi="Arial" w:cs="Arial"/>
+                <w:sz w:val="22"/>
+                <w:szCs w:val="22"/>
                 <w:lang w:val="pt-PT" w:eastAsia="es-CR"/>
               </w:rPr>
             </w:pPr>
             <w:r>
               <w:rPr>
-                <w:szCs w:val="24"/>
+                <w:rFonts w:ascii="Arial" w:hAnsi="Arial" w:cs="Arial"/>
+                <w:sz w:val="22"/>
+                <w:szCs w:val="22"/>
                 <w:lang w:val="pt-PT" w:eastAsia="es-CR"/>
               </w:rPr>
               <w:t>Tasa de participación</w:t>
@@ -3076,13 +3909,17 @@
               <w:spacing w:line="240" w:lineRule="auto"/>
               <w:ind w:left="0"/>
               <w:rPr>
-                <w:szCs w:val="24"/>
+                <w:rFonts w:ascii="Arial" w:hAnsi="Arial" w:cs="Arial"/>
+                <w:sz w:val="22"/>
+                <w:szCs w:val="22"/>
                 <w:lang w:val="pt-PT" w:eastAsia="es-CR"/>
               </w:rPr>
             </w:pPr>
             <w:r>
               <w:rPr>
-                <w:szCs w:val="24"/>
+                <w:rFonts w:ascii="Arial" w:hAnsi="Arial" w:cs="Arial"/>
+                <w:sz w:val="22"/>
+                <w:szCs w:val="22"/>
                 <w:lang w:val="pt-PT" w:eastAsia="es-CR"/>
               </w:rPr>
               <w:t>% de usuarios registrados que interactúan</w:t>
@@ -3099,13 +3936,17 @@
               <w:spacing w:line="240" w:lineRule="auto"/>
               <w:ind w:left="0"/>
               <w:rPr>
-                <w:szCs w:val="24"/>
+                <w:rFonts w:ascii="Arial" w:hAnsi="Arial" w:cs="Arial"/>
+                <w:sz w:val="22"/>
+                <w:szCs w:val="22"/>
                 <w:lang w:val="pt-PT" w:eastAsia="es-CR"/>
               </w:rPr>
             </w:pPr>
             <w:r>
               <w:rPr>
-                <w:szCs w:val="24"/>
+                <w:rFonts w:ascii="Arial" w:hAnsi="Arial" w:cs="Arial"/>
+                <w:sz w:val="22"/>
+                <w:szCs w:val="22"/>
                 <w:lang w:val="pt-PT" w:eastAsia="es-CR"/>
               </w:rPr>
               <w:t>60-70% mensual</w:t>
@@ -3124,13 +3965,17 @@
               <w:spacing w:line="240" w:lineRule="auto"/>
               <w:ind w:left="0"/>
               <w:rPr>
-                <w:szCs w:val="24"/>
+                <w:rFonts w:ascii="Arial" w:hAnsi="Arial" w:cs="Arial"/>
+                <w:sz w:val="22"/>
+                <w:szCs w:val="22"/>
                 <w:lang w:val="pt-PT" w:eastAsia="es-CR"/>
               </w:rPr>
             </w:pPr>
             <w:r>
               <w:rPr>
-                <w:szCs w:val="24"/>
+                <w:rFonts w:ascii="Arial" w:hAnsi="Arial" w:cs="Arial"/>
+                <w:sz w:val="22"/>
+                <w:szCs w:val="22"/>
                 <w:lang w:val="pt-PT" w:eastAsia="es-CR"/>
               </w:rPr>
               <w:t>Nivel de actividad</w:t>
@@ -3147,13 +3992,17 @@
               <w:spacing w:line="240" w:lineRule="auto"/>
               <w:ind w:left="0"/>
               <w:rPr>
-                <w:szCs w:val="24"/>
+                <w:rFonts w:ascii="Arial" w:hAnsi="Arial" w:cs="Arial"/>
+                <w:sz w:val="22"/>
+                <w:szCs w:val="22"/>
                 <w:lang w:val="es-CR" w:eastAsia="es-CR"/>
               </w:rPr>
             </w:pPr>
             <w:r>
               <w:rPr>
-                <w:szCs w:val="24"/>
+                <w:rFonts w:ascii="Arial" w:hAnsi="Arial" w:cs="Arial"/>
+                <w:sz w:val="22"/>
+                <w:szCs w:val="22"/>
                 <w:lang w:val="es-CR" w:eastAsia="es-CR"/>
               </w:rPr>
               <w:t>Promedio de acciones por usuario activo (juegos, canjes)</w:t>
@@ -3170,13 +4019,17 @@
               <w:spacing w:line="240" w:lineRule="auto"/>
               <w:ind w:left="0"/>
               <w:rPr>
-                <w:szCs w:val="24"/>
+                <w:rFonts w:ascii="Arial" w:hAnsi="Arial" w:cs="Arial"/>
+                <w:sz w:val="22"/>
+                <w:szCs w:val="22"/>
                 <w:lang w:val="es-CR" w:eastAsia="es-CR"/>
               </w:rPr>
             </w:pPr>
             <w:r>
               <w:rPr>
-                <w:szCs w:val="24"/>
+                <w:rFonts w:ascii="Arial" w:hAnsi="Arial" w:cs="Arial"/>
+                <w:sz w:val="22"/>
+                <w:szCs w:val="22"/>
                 <w:lang w:val="es-CR" w:eastAsia="es-CR"/>
               </w:rPr>
               <w:t>3-5 interacciones mensuales</w:t>
@@ -3195,13 +4048,17 @@
               <w:spacing w:line="240" w:lineRule="auto"/>
               <w:ind w:left="0"/>
               <w:rPr>
-                <w:szCs w:val="24"/>
+                <w:rFonts w:ascii="Arial" w:hAnsi="Arial" w:cs="Arial"/>
+                <w:sz w:val="22"/>
+                <w:szCs w:val="22"/>
                 <w:lang w:val="es-CR" w:eastAsia="es-CR"/>
               </w:rPr>
             </w:pPr>
             <w:r>
               <w:rPr>
-                <w:szCs w:val="24"/>
+                <w:rFonts w:ascii="Arial" w:hAnsi="Arial" w:cs="Arial"/>
+                <w:sz w:val="22"/>
+                <w:szCs w:val="22"/>
                 <w:lang w:val="es-CR" w:eastAsia="es-CR"/>
               </w:rPr>
               <w:t>Tasa de retención</w:t>
@@ -3218,13 +4075,17 @@
               <w:spacing w:line="240" w:lineRule="auto"/>
               <w:ind w:left="0"/>
               <w:rPr>
-                <w:szCs w:val="24"/>
+                <w:rFonts w:ascii="Arial" w:hAnsi="Arial" w:cs="Arial"/>
+                <w:sz w:val="22"/>
+                <w:szCs w:val="22"/>
                 <w:lang w:val="es-CR" w:eastAsia="es-CR"/>
               </w:rPr>
             </w:pPr>
             <w:r>
               <w:rPr>
-                <w:szCs w:val="24"/>
+                <w:rFonts w:ascii="Arial" w:hAnsi="Arial" w:cs="Arial"/>
+                <w:sz w:val="22"/>
+                <w:szCs w:val="22"/>
                 <w:lang w:val="es-CR" w:eastAsia="es-CR"/>
               </w:rPr>
               <w:t>% de usuarios que regresan tras el primer uso</w:t>
@@ -3241,13 +4102,17 @@
               <w:spacing w:line="240" w:lineRule="auto"/>
               <w:ind w:left="0"/>
               <w:rPr>
-                <w:szCs w:val="24"/>
+                <w:rFonts w:ascii="Arial" w:hAnsi="Arial" w:cs="Arial"/>
+                <w:sz w:val="22"/>
+                <w:szCs w:val="22"/>
                 <w:lang w:val="es-CR" w:eastAsia="es-CR"/>
               </w:rPr>
             </w:pPr>
             <w:r>
               <w:rPr>
-                <w:szCs w:val="24"/>
+                <w:rFonts w:ascii="Arial" w:hAnsi="Arial" w:cs="Arial"/>
+                <w:sz w:val="22"/>
+                <w:szCs w:val="22"/>
                 <w:lang w:val="es-CR" w:eastAsia="es-CR"/>
               </w:rPr>
               <w:t>50-60%</w:t>
@@ -3266,13 +4131,17 @@
               <w:spacing w:line="240" w:lineRule="auto"/>
               <w:ind w:left="0"/>
               <w:rPr>
-                <w:szCs w:val="24"/>
+                <w:rFonts w:ascii="Arial" w:hAnsi="Arial" w:cs="Arial"/>
+                <w:sz w:val="22"/>
+                <w:szCs w:val="22"/>
                 <w:lang w:val="es-CR" w:eastAsia="es-CR"/>
               </w:rPr>
             </w:pPr>
             <w:r>
               <w:rPr>
-                <w:szCs w:val="24"/>
+                <w:rFonts w:ascii="Arial" w:hAnsi="Arial" w:cs="Arial"/>
+                <w:sz w:val="22"/>
+                <w:szCs w:val="22"/>
                 <w:lang w:val="es-CR" w:eastAsia="es-CR"/>
               </w:rPr>
               <w:t>Crecimiento de usuarios</w:t>
@@ -3289,13 +4158,17 @@
               <w:spacing w:line="240" w:lineRule="auto"/>
               <w:ind w:left="0"/>
               <w:rPr>
-                <w:szCs w:val="24"/>
+                <w:rFonts w:ascii="Arial" w:hAnsi="Arial" w:cs="Arial"/>
+                <w:sz w:val="22"/>
+                <w:szCs w:val="22"/>
                 <w:lang w:val="es-CR" w:eastAsia="es-CR"/>
               </w:rPr>
             </w:pPr>
             <w:r>
               <w:rPr>
-                <w:szCs w:val="24"/>
+                <w:rFonts w:ascii="Arial" w:hAnsi="Arial" w:cs="Arial"/>
+                <w:sz w:val="22"/>
+                <w:szCs w:val="22"/>
                 <w:lang w:val="es-CR" w:eastAsia="es-CR"/>
               </w:rPr>
               <w:t>Aumento mensual en usuarios registrados</w:t>
@@ -3312,13 +4185,17 @@
               <w:spacing w:line="240" w:lineRule="auto"/>
               <w:ind w:left="0"/>
               <w:rPr>
-                <w:szCs w:val="24"/>
+                <w:rFonts w:ascii="Arial" w:hAnsi="Arial" w:cs="Arial"/>
+                <w:sz w:val="22"/>
+                <w:szCs w:val="22"/>
                 <w:lang w:val="es-CR" w:eastAsia="es-CR"/>
               </w:rPr>
             </w:pPr>
             <w:r>
               <w:rPr>
-                <w:szCs w:val="24"/>
+                <w:rFonts w:ascii="Arial" w:hAnsi="Arial" w:cs="Arial"/>
+                <w:sz w:val="22"/>
+                <w:szCs w:val="22"/>
                 <w:lang w:val="es-CR" w:eastAsia="es-CR"/>
               </w:rPr>
               <w:t>10% mensual</w:t>
@@ -3348,17 +4225,21 @@
         </w:numPr>
         <w:spacing w:line="240" w:lineRule="auto"/>
         <w:rPr>
-          <w:b/>
-          <w:bCs/>
-          <w:szCs w:val="24"/>
+          <w:rFonts w:ascii="Arial" w:hAnsi="Arial" w:cs="Arial"/>
+          <w:b/>
+          <w:bCs/>
+          <w:sz w:val="22"/>
+          <w:szCs w:val="22"/>
           <w:lang w:val="es-CR" w:eastAsia="es-CR"/>
         </w:rPr>
       </w:pPr>
       <w:r>
         <w:rPr>
-          <w:b/>
-          <w:bCs/>
-          <w:szCs w:val="24"/>
+          <w:rFonts w:ascii="Arial" w:hAnsi="Arial" w:cs="Arial"/>
+          <w:b/>
+          <w:bCs/>
+          <w:sz w:val="22"/>
+          <w:szCs w:val="22"/>
           <w:lang w:val="es-CR" w:eastAsia="es-CR"/>
         </w:rPr>
         <w:t>Impacto en el negocio</w:t>
@@ -3369,9 +4250,12 @@
         <w:pStyle w:val="Prrafodelista"/>
         <w:spacing w:line="240" w:lineRule="auto"/>
         <w:rPr>
-          <w:b/>
-          <w:bCs/>
-          <w:szCs w:val="24"/>
+          <w:rFonts w:ascii="Arial" w:hAnsi="Arial" w:cs="Arial"/>
+          <w:b/>
+          <w:bCs/>
+          <w:sz w:val="22"/>
+          <w:szCs w:val="22"/>
+          <w:u w:val="single"/>
           <w:lang w:val="es-CR" w:eastAsia="es-CR"/>
         </w:rPr>
       </w:pPr>
@@ -3380,13 +4264,17 @@
       <w:pPr>
         <w:pStyle w:val="Prrafodelista"/>
         <w:rPr>
-          <w:szCs w:val="24"/>
+          <w:rFonts w:ascii="Arial" w:hAnsi="Arial" w:cs="Arial"/>
+          <w:sz w:val="22"/>
+          <w:szCs w:val="22"/>
           <w:lang w:val="es-CR" w:eastAsia="es-CR"/>
         </w:rPr>
       </w:pPr>
       <w:r>
         <w:rPr>
-          <w:szCs w:val="24"/>
+          <w:rFonts w:ascii="Arial" w:hAnsi="Arial" w:cs="Arial"/>
+          <w:sz w:val="22"/>
+          <w:szCs w:val="22"/>
           <w:lang w:val="es-CR" w:eastAsia="es-CR"/>
         </w:rPr>
         <w:t>Evalúa si el sistema impulsa las ventas, la fidelización y la captación de clientes.</w:t>
@@ -3400,8 +4288,8 @@
         <w:tblLook w:val="04A0" w:firstRow="1" w:lastRow="0" w:firstColumn="1" w:lastColumn="0" w:noHBand="0" w:noVBand="1"/>
       </w:tblPr>
       <w:tblGrid>
-        <w:gridCol w:w="2880"/>
-        <w:gridCol w:w="2892"/>
+        <w:gridCol w:w="2879"/>
+        <w:gridCol w:w="2893"/>
         <w:gridCol w:w="2858"/>
       </w:tblGrid>
       <w:tr>
@@ -3415,17 +4303,21 @@
               <w:spacing w:line="240" w:lineRule="auto"/>
               <w:ind w:left="0"/>
               <w:rPr>
+                <w:rFonts w:ascii="Arial" w:hAnsi="Arial" w:cs="Arial"/>
                 <w:b/>
                 <w:bCs/>
-                <w:szCs w:val="24"/>
+                <w:sz w:val="22"/>
+                <w:szCs w:val="22"/>
                 <w:lang w:val="es-CR" w:eastAsia="es-CR"/>
               </w:rPr>
             </w:pPr>
             <w:r>
               <w:rPr>
+                <w:rFonts w:ascii="Arial" w:hAnsi="Arial" w:cs="Arial"/>
                 <w:b/>
                 <w:bCs/>
-                <w:szCs w:val="24"/>
+                <w:sz w:val="22"/>
+                <w:szCs w:val="22"/>
                 <w:lang w:val="es-CR" w:eastAsia="es-CR"/>
               </w:rPr>
               <w:t>Métrica</w:t>
@@ -3442,17 +4334,21 @@
               <w:spacing w:line="240" w:lineRule="auto"/>
               <w:ind w:left="0"/>
               <w:rPr>
+                <w:rFonts w:ascii="Arial" w:hAnsi="Arial" w:cs="Arial"/>
                 <w:b/>
                 <w:bCs/>
-                <w:szCs w:val="24"/>
+                <w:sz w:val="22"/>
+                <w:szCs w:val="22"/>
                 <w:lang w:val="es-CR" w:eastAsia="es-CR"/>
               </w:rPr>
             </w:pPr>
             <w:r>
               <w:rPr>
+                <w:rFonts w:ascii="Arial" w:hAnsi="Arial" w:cs="Arial"/>
                 <w:b/>
                 <w:bCs/>
-                <w:szCs w:val="24"/>
+                <w:sz w:val="22"/>
+                <w:szCs w:val="22"/>
                 <w:lang w:val="es-CR" w:eastAsia="es-CR"/>
               </w:rPr>
               <w:t>¿Qué mide?</w:t>
@@ -3469,17 +4365,21 @@
               <w:spacing w:line="240" w:lineRule="auto"/>
               <w:ind w:left="0"/>
               <w:rPr>
+                <w:rFonts w:ascii="Arial" w:hAnsi="Arial" w:cs="Arial"/>
                 <w:b/>
                 <w:bCs/>
-                <w:szCs w:val="24"/>
+                <w:sz w:val="22"/>
+                <w:szCs w:val="22"/>
                 <w:lang w:val="es-CR" w:eastAsia="es-CR"/>
               </w:rPr>
             </w:pPr>
             <w:r>
               <w:rPr>
+                <w:rFonts w:ascii="Arial" w:hAnsi="Arial" w:cs="Arial"/>
                 <w:b/>
                 <w:bCs/>
-                <w:szCs w:val="24"/>
+                <w:sz w:val="22"/>
+                <w:szCs w:val="22"/>
                 <w:lang w:val="es-CR" w:eastAsia="es-CR"/>
               </w:rPr>
               <w:t>Meta sugerida</w:t>
@@ -3498,13 +4398,17 @@
               <w:spacing w:line="240" w:lineRule="auto"/>
               <w:ind w:left="0"/>
               <w:rPr>
-                <w:szCs w:val="24"/>
+                <w:rFonts w:ascii="Arial" w:hAnsi="Arial" w:cs="Arial"/>
+                <w:sz w:val="22"/>
+                <w:szCs w:val="22"/>
                 <w:lang w:val="es-CR" w:eastAsia="es-CR"/>
               </w:rPr>
             </w:pPr>
             <w:r>
               <w:rPr>
-                <w:szCs w:val="24"/>
+                <w:rFonts w:ascii="Arial" w:hAnsi="Arial" w:cs="Arial"/>
+                <w:sz w:val="22"/>
+                <w:szCs w:val="22"/>
                 <w:lang w:val="es-CR" w:eastAsia="es-CR"/>
               </w:rPr>
               <w:t>Tasa de canje de puntos</w:t>
@@ -3521,13 +4425,17 @@
               <w:spacing w:line="240" w:lineRule="auto"/>
               <w:ind w:left="0"/>
               <w:rPr>
-                <w:szCs w:val="24"/>
+                <w:rFonts w:ascii="Arial" w:hAnsi="Arial" w:cs="Arial"/>
+                <w:sz w:val="22"/>
+                <w:szCs w:val="22"/>
                 <w:lang w:val="es-CR" w:eastAsia="es-CR"/>
               </w:rPr>
             </w:pPr>
             <w:r>
               <w:rPr>
-                <w:szCs w:val="24"/>
+                <w:rFonts w:ascii="Arial" w:hAnsi="Arial" w:cs="Arial"/>
+                <w:sz w:val="22"/>
+                <w:szCs w:val="22"/>
                 <w:lang w:val="es-CR" w:eastAsia="es-CR"/>
               </w:rPr>
               <w:t>% de puntos acumulados que se canjean</w:t>
@@ -3544,13 +4452,17 @@
               <w:spacing w:line="240" w:lineRule="auto"/>
               <w:ind w:left="0"/>
               <w:rPr>
-                <w:szCs w:val="24"/>
+                <w:rFonts w:ascii="Arial" w:hAnsi="Arial" w:cs="Arial"/>
+                <w:sz w:val="22"/>
+                <w:szCs w:val="22"/>
                 <w:lang w:val="es-CR" w:eastAsia="es-CR"/>
               </w:rPr>
             </w:pPr>
             <w:r>
               <w:rPr>
-                <w:szCs w:val="24"/>
+                <w:rFonts w:ascii="Arial" w:hAnsi="Arial" w:cs="Arial"/>
+                <w:sz w:val="22"/>
+                <w:szCs w:val="22"/>
                 <w:lang w:val="es-CR" w:eastAsia="es-CR"/>
               </w:rPr>
               <w:t>75-80%</w:t>
@@ -3569,13 +4481,17 @@
               <w:spacing w:line="240" w:lineRule="auto"/>
               <w:ind w:left="0"/>
               <w:rPr>
-                <w:szCs w:val="24"/>
+                <w:rFonts w:ascii="Arial" w:hAnsi="Arial" w:cs="Arial"/>
+                <w:sz w:val="22"/>
+                <w:szCs w:val="22"/>
                 <w:lang w:val="es-CR" w:eastAsia="es-CR"/>
               </w:rPr>
             </w:pPr>
             <w:r>
               <w:rPr>
-                <w:szCs w:val="24"/>
+                <w:rFonts w:ascii="Arial" w:hAnsi="Arial" w:cs="Arial"/>
+                <w:sz w:val="22"/>
+                <w:szCs w:val="22"/>
                 <w:lang w:val="es-CR" w:eastAsia="es-CR"/>
               </w:rPr>
               <w:t>Gasto promedio</w:t>
@@ -3592,13 +4508,17 @@
               <w:spacing w:line="240" w:lineRule="auto"/>
               <w:ind w:left="0"/>
               <w:rPr>
-                <w:szCs w:val="24"/>
+                <w:rFonts w:ascii="Arial" w:hAnsi="Arial" w:cs="Arial"/>
+                <w:sz w:val="22"/>
+                <w:szCs w:val="22"/>
                 <w:lang w:val="es-CR" w:eastAsia="es-CR"/>
               </w:rPr>
             </w:pPr>
             <w:r>
               <w:rPr>
-                <w:szCs w:val="24"/>
+                <w:rFonts w:ascii="Arial" w:hAnsi="Arial" w:cs="Arial"/>
+                <w:sz w:val="22"/>
+                <w:szCs w:val="22"/>
                 <w:lang w:val="es-CR" w:eastAsia="es-CR"/>
               </w:rPr>
               <w:t>Gasto medio de usuarios activos vs. no activos</w:t>
@@ -3615,13 +4535,17 @@
               <w:spacing w:line="240" w:lineRule="auto"/>
               <w:ind w:left="0"/>
               <w:rPr>
-                <w:szCs w:val="24"/>
+                <w:rFonts w:ascii="Arial" w:hAnsi="Arial" w:cs="Arial"/>
+                <w:sz w:val="22"/>
+                <w:szCs w:val="22"/>
                 <w:lang w:val="es-CR" w:eastAsia="es-CR"/>
               </w:rPr>
             </w:pPr>
             <w:r>
               <w:rPr>
-                <w:szCs w:val="24"/>
+                <w:rFonts w:ascii="Arial" w:hAnsi="Arial" w:cs="Arial"/>
+                <w:sz w:val="22"/>
+                <w:szCs w:val="22"/>
                 <w:lang w:val="es-CR" w:eastAsia="es-CR"/>
               </w:rPr>
               <w:t>+25% en usuarios activos</w:t>
@@ -3640,13 +4564,17 @@
               <w:spacing w:line="240" w:lineRule="auto"/>
               <w:ind w:left="0"/>
               <w:rPr>
-                <w:szCs w:val="24"/>
+                <w:rFonts w:ascii="Arial" w:hAnsi="Arial" w:cs="Arial"/>
+                <w:sz w:val="22"/>
+                <w:szCs w:val="22"/>
                 <w:lang w:val="es-CR" w:eastAsia="es-CR"/>
               </w:rPr>
             </w:pPr>
             <w:r>
               <w:rPr>
-                <w:szCs w:val="24"/>
+                <w:rFonts w:ascii="Arial" w:hAnsi="Arial" w:cs="Arial"/>
+                <w:sz w:val="22"/>
+                <w:szCs w:val="22"/>
                 <w:lang w:val="es-CR" w:eastAsia="es-CR"/>
               </w:rPr>
               <w:t>Nuevos clientes captados</w:t>
@@ -3663,13 +4591,17 @@
               <w:spacing w:line="240" w:lineRule="auto"/>
               <w:ind w:left="0"/>
               <w:rPr>
-                <w:szCs w:val="24"/>
+                <w:rFonts w:ascii="Arial" w:hAnsi="Arial" w:cs="Arial"/>
+                <w:sz w:val="22"/>
+                <w:szCs w:val="22"/>
                 <w:lang w:val="es-CR" w:eastAsia="es-CR"/>
               </w:rPr>
             </w:pPr>
             <w:r>
               <w:rPr>
-                <w:szCs w:val="24"/>
+                <w:rFonts w:ascii="Arial" w:hAnsi="Arial" w:cs="Arial"/>
+                <w:sz w:val="22"/>
+                <w:szCs w:val="22"/>
                 <w:lang w:val="es-CR" w:eastAsia="es-CR"/>
               </w:rPr>
               <w:t>Usuarios nuevos registrados</w:t>
@@ -3686,13 +4618,17 @@
               <w:spacing w:line="240" w:lineRule="auto"/>
               <w:ind w:left="0"/>
               <w:rPr>
-                <w:szCs w:val="24"/>
+                <w:rFonts w:ascii="Arial" w:hAnsi="Arial" w:cs="Arial"/>
+                <w:sz w:val="22"/>
+                <w:szCs w:val="22"/>
                 <w:lang w:val="es-CR" w:eastAsia="es-CR"/>
               </w:rPr>
             </w:pPr>
             <w:r>
               <w:rPr>
-                <w:szCs w:val="24"/>
+                <w:rFonts w:ascii="Arial" w:hAnsi="Arial" w:cs="Arial"/>
+                <w:sz w:val="22"/>
+                <w:szCs w:val="22"/>
                 <w:lang w:val="es-CR" w:eastAsia="es-CR"/>
               </w:rPr>
               <w:t>50-100 por mes</w:t>
@@ -3711,13 +4647,17 @@
               <w:spacing w:line="240" w:lineRule="auto"/>
               <w:ind w:left="0"/>
               <w:rPr>
-                <w:szCs w:val="24"/>
+                <w:rFonts w:ascii="Arial" w:hAnsi="Arial" w:cs="Arial"/>
+                <w:sz w:val="22"/>
+                <w:szCs w:val="22"/>
                 <w:lang w:val="es-CR" w:eastAsia="es-CR"/>
               </w:rPr>
             </w:pPr>
             <w:r>
               <w:rPr>
-                <w:szCs w:val="24"/>
+                <w:rFonts w:ascii="Arial" w:hAnsi="Arial" w:cs="Arial"/>
+                <w:sz w:val="22"/>
+                <w:szCs w:val="22"/>
                 <w:lang w:val="es-CR" w:eastAsia="es-CR"/>
               </w:rPr>
               <w:t>Frecuencia de compras</w:t>
@@ -3734,13 +4674,17 @@
               <w:spacing w:line="240" w:lineRule="auto"/>
               <w:ind w:left="0"/>
               <w:rPr>
-                <w:szCs w:val="24"/>
+                <w:rFonts w:ascii="Arial" w:hAnsi="Arial" w:cs="Arial"/>
+                <w:sz w:val="22"/>
+                <w:szCs w:val="22"/>
                 <w:lang w:val="es-CR" w:eastAsia="es-CR"/>
               </w:rPr>
             </w:pPr>
             <w:r>
               <w:rPr>
-                <w:szCs w:val="24"/>
+                <w:rFonts w:ascii="Arial" w:hAnsi="Arial" w:cs="Arial"/>
+                <w:sz w:val="22"/>
+                <w:szCs w:val="22"/>
                 <w:lang w:val="es-CR" w:eastAsia="es-CR"/>
               </w:rPr>
               <w:t>Aumento en compras por usuario</w:t>
@@ -3757,13 +4701,17 @@
               <w:spacing w:line="240" w:lineRule="auto"/>
               <w:ind w:left="0"/>
               <w:rPr>
-                <w:szCs w:val="24"/>
+                <w:rFonts w:ascii="Arial" w:hAnsi="Arial" w:cs="Arial"/>
+                <w:sz w:val="22"/>
+                <w:szCs w:val="22"/>
                 <w:lang w:val="es-CR" w:eastAsia="es-CR"/>
               </w:rPr>
             </w:pPr>
             <w:r>
               <w:rPr>
-                <w:szCs w:val="24"/>
+                <w:rFonts w:ascii="Arial" w:hAnsi="Arial" w:cs="Arial"/>
+                <w:sz w:val="22"/>
+                <w:szCs w:val="22"/>
                 <w:lang w:val="es-CR" w:eastAsia="es-CR"/>
               </w:rPr>
               <w:t>+20%</w:t>
@@ -3782,13 +4730,17 @@
               <w:spacing w:line="240" w:lineRule="auto"/>
               <w:ind w:left="0"/>
               <w:rPr>
-                <w:szCs w:val="24"/>
+                <w:rFonts w:ascii="Arial" w:hAnsi="Arial" w:cs="Arial"/>
+                <w:sz w:val="22"/>
+                <w:szCs w:val="22"/>
                 <w:lang w:val="es-CR" w:eastAsia="es-CR"/>
               </w:rPr>
             </w:pPr>
             <w:r>
               <w:rPr>
-                <w:szCs w:val="24"/>
+                <w:rFonts w:ascii="Arial" w:hAnsi="Arial" w:cs="Arial"/>
+                <w:sz w:val="22"/>
+                <w:szCs w:val="22"/>
                 <w:lang w:val="es-CR" w:eastAsia="es-CR"/>
               </w:rPr>
               <w:t>Retorno de inversión (ROI)</w:t>
@@ -3805,30 +4757,20 @@
               <w:spacing w:line="240" w:lineRule="auto"/>
               <w:ind w:left="0"/>
               <w:rPr>
-                <w:szCs w:val="24"/>
+                <w:rFonts w:ascii="Arial" w:hAnsi="Arial" w:cs="Arial"/>
+                <w:sz w:val="22"/>
+                <w:szCs w:val="22"/>
                 <w:lang w:val="es-CR" w:eastAsia="es-CR"/>
               </w:rPr>
             </w:pPr>
             <w:r>
               <w:rPr>
-                <w:szCs w:val="24"/>
+                <w:rFonts w:ascii="Arial" w:hAnsi="Arial" w:cs="Arial"/>
+                <w:sz w:val="22"/>
+                <w:szCs w:val="22"/>
                 <w:lang w:val="es-CR" w:eastAsia="es-CR"/>
               </w:rPr>
-              <w:t>Beneficio neto vs. costo en</w:t>
-            </w:r>
-            <w:r>
-              <w:rPr>
-                <w:szCs w:val="24"/>
-                <w:lang w:val="es-CR" w:eastAsia="es-CR"/>
-              </w:rPr>
-              <w:t xml:space="preserve"> </w:t>
-            </w:r>
-            <w:r>
-              <w:rPr>
-                <w:szCs w:val="24"/>
-                <w:lang w:val="es-CR" w:eastAsia="es-CR"/>
-              </w:rPr>
-              <w:t>12 meses</w:t>
+              <w:t>Beneficio neto vs. costo en 12 meses</w:t>
             </w:r>
           </w:p>
         </w:tc>
@@ -3840,13 +4782,17 @@
             <w:pPr>
               <w:spacing w:line="240" w:lineRule="auto"/>
               <w:rPr>
-                <w:szCs w:val="24"/>
+                <w:rFonts w:ascii="Arial" w:hAnsi="Arial" w:cs="Arial"/>
+                <w:sz w:val="22"/>
+                <w:szCs w:val="22"/>
                 <w:lang w:val="es-CR" w:eastAsia="es-CR"/>
               </w:rPr>
             </w:pPr>
             <w:r>
               <w:rPr>
-                <w:szCs w:val="24"/>
+                <w:rFonts w:ascii="Arial" w:hAnsi="Arial" w:cs="Arial"/>
+                <w:sz w:val="22"/>
+                <w:szCs w:val="22"/>
                 <w:lang w:val="es-CR" w:eastAsia="es-CR"/>
               </w:rPr>
               <w:t>ROI ≥100%</w:t>
@@ -3860,7 +4806,9 @@
         <w:pStyle w:val="Prrafodelista"/>
         <w:spacing w:line="240" w:lineRule="auto"/>
         <w:rPr>
-          <w:szCs w:val="24"/>
+          <w:rFonts w:ascii="Arial" w:hAnsi="Arial" w:cs="Arial"/>
+          <w:sz w:val="22"/>
+          <w:szCs w:val="22"/>
           <w:lang w:val="es-CR" w:eastAsia="es-CR"/>
         </w:rPr>
       </w:pPr>
@@ -3874,17 +4822,21 @@
         </w:numPr>
         <w:spacing w:line="240" w:lineRule="auto"/>
         <w:rPr>
-          <w:b/>
-          <w:bCs/>
-          <w:szCs w:val="24"/>
+          <w:rFonts w:ascii="Arial" w:hAnsi="Arial" w:cs="Arial"/>
+          <w:b/>
+          <w:bCs/>
+          <w:sz w:val="22"/>
+          <w:szCs w:val="22"/>
           <w:lang w:val="es-CR" w:eastAsia="es-CR"/>
         </w:rPr>
       </w:pPr>
       <w:r>
         <w:rPr>
-          <w:b/>
-          <w:bCs/>
-          <w:szCs w:val="24"/>
+          <w:rFonts w:ascii="Arial" w:hAnsi="Arial" w:cs="Arial"/>
+          <w:b/>
+          <w:bCs/>
+          <w:sz w:val="22"/>
+          <w:szCs w:val="22"/>
           <w:lang w:val="es-CR" w:eastAsia="es-CR"/>
         </w:rPr>
         <w:t>Desempeño del sistema</w:t>
@@ -3895,9 +4847,11 @@
         <w:pStyle w:val="Prrafodelista"/>
         <w:spacing w:line="240" w:lineRule="auto"/>
         <w:rPr>
-          <w:b/>
-          <w:bCs/>
-          <w:szCs w:val="24"/>
+          <w:rFonts w:ascii="Arial" w:hAnsi="Arial" w:cs="Arial"/>
+          <w:b/>
+          <w:bCs/>
+          <w:sz w:val="22"/>
+          <w:szCs w:val="22"/>
           <w:lang w:val="es-CR" w:eastAsia="es-CR"/>
         </w:rPr>
       </w:pPr>
@@ -3906,13 +4860,17 @@
       <w:pPr>
         <w:pStyle w:val="Prrafodelista"/>
         <w:rPr>
-          <w:szCs w:val="24"/>
+          <w:rFonts w:ascii="Arial" w:hAnsi="Arial" w:cs="Arial"/>
+          <w:sz w:val="22"/>
+          <w:szCs w:val="22"/>
           <w:lang w:val="es-CR" w:eastAsia="es-CR"/>
         </w:rPr>
       </w:pPr>
       <w:r>
         <w:rPr>
-          <w:szCs w:val="24"/>
+          <w:rFonts w:ascii="Arial" w:hAnsi="Arial" w:cs="Arial"/>
+          <w:sz w:val="22"/>
+          <w:szCs w:val="22"/>
           <w:lang w:val="es-CR" w:eastAsia="es-CR"/>
         </w:rPr>
         <w:t>Garantiza que el sistema sea confiable y eficiente para los usuarios.</w:t>
@@ -3926,9 +4884,9 @@
         <w:tblLook w:val="04A0" w:firstRow="1" w:lastRow="0" w:firstColumn="1" w:lastColumn="0" w:noHBand="0" w:noVBand="1"/>
       </w:tblPr>
       <w:tblGrid>
-        <w:gridCol w:w="2912"/>
-        <w:gridCol w:w="2878"/>
-        <w:gridCol w:w="2840"/>
+        <w:gridCol w:w="2903"/>
+        <w:gridCol w:w="2881"/>
+        <w:gridCol w:w="2846"/>
       </w:tblGrid>
       <w:tr>
         <w:tc>
@@ -3938,17 +4896,21 @@
           <w:p>
             <w:pPr>
               <w:rPr>
+                <w:rFonts w:ascii="Arial" w:hAnsi="Arial" w:cs="Arial"/>
                 <w:b/>
                 <w:bCs/>
-                <w:szCs w:val="24"/>
+                <w:sz w:val="22"/>
+                <w:szCs w:val="22"/>
                 <w:lang w:val="es-CR" w:eastAsia="es-CR"/>
               </w:rPr>
             </w:pPr>
             <w:r>
               <w:rPr>
+                <w:rFonts w:ascii="Arial" w:hAnsi="Arial" w:cs="Arial"/>
                 <w:b/>
                 <w:bCs/>
-                <w:szCs w:val="24"/>
+                <w:sz w:val="22"/>
+                <w:szCs w:val="22"/>
                 <w:lang w:val="es-CR" w:eastAsia="es-CR"/>
               </w:rPr>
               <w:t>Métrica</w:t>
@@ -3960,7 +4922,9 @@
               <w:spacing w:line="240" w:lineRule="auto"/>
               <w:ind w:left="0"/>
               <w:rPr>
-                <w:szCs w:val="24"/>
+                <w:rFonts w:ascii="Arial" w:hAnsi="Arial" w:cs="Arial"/>
+                <w:sz w:val="22"/>
+                <w:szCs w:val="22"/>
                 <w:lang w:val="es-CR" w:eastAsia="es-CR"/>
               </w:rPr>
             </w:pPr>
@@ -3976,17 +4940,21 @@
               <w:spacing w:line="240" w:lineRule="auto"/>
               <w:ind w:left="0"/>
               <w:rPr>
+                <w:rFonts w:ascii="Arial" w:hAnsi="Arial" w:cs="Arial"/>
                 <w:b/>
                 <w:bCs/>
-                <w:szCs w:val="24"/>
+                <w:sz w:val="22"/>
+                <w:szCs w:val="22"/>
                 <w:lang w:val="es-CR" w:eastAsia="es-CR"/>
               </w:rPr>
             </w:pPr>
             <w:r>
               <w:rPr>
+                <w:rFonts w:ascii="Arial" w:hAnsi="Arial" w:cs="Arial"/>
                 <w:b/>
                 <w:bCs/>
-                <w:szCs w:val="24"/>
+                <w:sz w:val="22"/>
+                <w:szCs w:val="22"/>
                 <w:lang w:val="es-CR" w:eastAsia="es-CR"/>
               </w:rPr>
               <w:t>¿Qué mide?</w:t>
@@ -4003,17 +4971,21 @@
               <w:spacing w:line="240" w:lineRule="auto"/>
               <w:ind w:left="0"/>
               <w:rPr>
+                <w:rFonts w:ascii="Arial" w:hAnsi="Arial" w:cs="Arial"/>
                 <w:b/>
                 <w:bCs/>
-                <w:szCs w:val="24"/>
+                <w:sz w:val="22"/>
+                <w:szCs w:val="22"/>
                 <w:lang w:val="es-CR" w:eastAsia="es-CR"/>
               </w:rPr>
             </w:pPr>
             <w:r>
               <w:rPr>
+                <w:rFonts w:ascii="Arial" w:hAnsi="Arial" w:cs="Arial"/>
                 <w:b/>
                 <w:bCs/>
-                <w:szCs w:val="24"/>
+                <w:sz w:val="22"/>
+                <w:szCs w:val="22"/>
                 <w:lang w:val="es-CR" w:eastAsia="es-CR"/>
               </w:rPr>
               <w:t>Meta sugerida</w:t>
@@ -4032,16 +5004,19 @@
               <w:spacing w:line="240" w:lineRule="auto"/>
               <w:ind w:left="0"/>
               <w:rPr>
-                <w:szCs w:val="24"/>
+                <w:rFonts w:ascii="Arial" w:hAnsi="Arial" w:cs="Arial"/>
+                <w:sz w:val="22"/>
+                <w:szCs w:val="22"/>
                 <w:lang w:val="es-CR" w:eastAsia="es-CR"/>
               </w:rPr>
             </w:pPr>
             <w:r>
               <w:rPr>
-                <w:szCs w:val="24"/>
+                <w:rFonts w:ascii="Arial" w:hAnsi="Arial" w:cs="Arial"/>
+                <w:sz w:val="22"/>
+                <w:szCs w:val="22"/>
                 <w:lang w:val="es-CR" w:eastAsia="es-CR"/>
               </w:rPr>
-              <w:lastRenderedPageBreak/>
               <w:t>Disponibilidad</w:t>
             </w:r>
           </w:p>
@@ -4056,13 +5031,17 @@
               <w:spacing w:line="240" w:lineRule="auto"/>
               <w:ind w:left="0"/>
               <w:rPr>
-                <w:szCs w:val="24"/>
+                <w:rFonts w:ascii="Arial" w:hAnsi="Arial" w:cs="Arial"/>
+                <w:sz w:val="22"/>
+                <w:szCs w:val="22"/>
                 <w:lang w:val="es-CR" w:eastAsia="es-CR"/>
               </w:rPr>
             </w:pPr>
             <w:r>
               <w:rPr>
-                <w:szCs w:val="24"/>
+                <w:rFonts w:ascii="Arial" w:hAnsi="Arial" w:cs="Arial"/>
+                <w:sz w:val="22"/>
+                <w:szCs w:val="22"/>
                 <w:lang w:val="es-CR" w:eastAsia="es-CR"/>
               </w:rPr>
               <w:t>Tiempo que el sistema está activo</w:t>
@@ -4079,13 +5058,17 @@
               <w:spacing w:line="240" w:lineRule="auto"/>
               <w:ind w:left="0"/>
               <w:rPr>
-                <w:szCs w:val="24"/>
+                <w:rFonts w:ascii="Arial" w:hAnsi="Arial" w:cs="Arial"/>
+                <w:sz w:val="22"/>
+                <w:szCs w:val="22"/>
                 <w:lang w:val="es-CR" w:eastAsia="es-CR"/>
               </w:rPr>
             </w:pPr>
             <w:r>
               <w:rPr>
-                <w:szCs w:val="24"/>
+                <w:rFonts w:ascii="Arial" w:hAnsi="Arial" w:cs="Arial"/>
+                <w:sz w:val="22"/>
+                <w:szCs w:val="22"/>
                 <w:lang w:val="es-CR" w:eastAsia="es-CR"/>
               </w:rPr>
               <w:t>≥99%</w:t>
@@ -4104,15 +5087,20 @@
               <w:spacing w:line="240" w:lineRule="auto"/>
               <w:ind w:left="0"/>
               <w:rPr>
-                <w:szCs w:val="24"/>
+                <w:rFonts w:ascii="Arial" w:hAnsi="Arial" w:cs="Arial"/>
+                <w:sz w:val="22"/>
+                <w:szCs w:val="22"/>
                 <w:lang w:val="es-CR" w:eastAsia="es-CR"/>
               </w:rPr>
             </w:pPr>
             <w:r>
               <w:rPr>
-                <w:szCs w:val="24"/>
+                <w:rFonts w:ascii="Arial" w:hAnsi="Arial" w:cs="Arial"/>
+                <w:sz w:val="22"/>
+                <w:szCs w:val="22"/>
                 <w:lang w:val="es-CR" w:eastAsia="es-CR"/>
               </w:rPr>
+              <w:lastRenderedPageBreak/>
               <w:t>Tiempo de respuesta</w:t>
             </w:r>
           </w:p>
@@ -4127,13 +5115,17 @@
               <w:spacing w:line="240" w:lineRule="auto"/>
               <w:ind w:left="0"/>
               <w:rPr>
-                <w:szCs w:val="24"/>
+                <w:rFonts w:ascii="Arial" w:hAnsi="Arial" w:cs="Arial"/>
+                <w:sz w:val="22"/>
+                <w:szCs w:val="22"/>
                 <w:lang w:val="es-CR" w:eastAsia="es-CR"/>
               </w:rPr>
             </w:pPr>
             <w:r>
               <w:rPr>
-                <w:szCs w:val="24"/>
+                <w:rFonts w:ascii="Arial" w:hAnsi="Arial" w:cs="Arial"/>
+                <w:sz w:val="22"/>
+                <w:szCs w:val="22"/>
                 <w:lang w:val="es-CR" w:eastAsia="es-CR"/>
               </w:rPr>
               <w:t>Velocidad de carga de la plataforma</w:t>
@@ -4150,13 +5142,17 @@
               <w:spacing w:line="240" w:lineRule="auto"/>
               <w:ind w:left="0"/>
               <w:rPr>
-                <w:szCs w:val="24"/>
+                <w:rFonts w:ascii="Arial" w:hAnsi="Arial" w:cs="Arial"/>
+                <w:sz w:val="22"/>
+                <w:szCs w:val="22"/>
                 <w:lang w:val="es-CR" w:eastAsia="es-CR"/>
               </w:rPr>
             </w:pPr>
             <w:r>
               <w:rPr>
-                <w:szCs w:val="24"/>
+                <w:rFonts w:ascii="Arial" w:hAnsi="Arial" w:cs="Arial"/>
+                <w:sz w:val="22"/>
+                <w:szCs w:val="22"/>
                 <w:lang w:val="es-CR" w:eastAsia="es-CR"/>
               </w:rPr>
               <w:t>≤2 segundos</w:t>
@@ -4175,13 +5171,17 @@
               <w:spacing w:line="240" w:lineRule="auto"/>
               <w:ind w:left="0"/>
               <w:rPr>
-                <w:szCs w:val="24"/>
+                <w:rFonts w:ascii="Arial" w:hAnsi="Arial" w:cs="Arial"/>
+                <w:sz w:val="22"/>
+                <w:szCs w:val="22"/>
                 <w:lang w:val="es-CR" w:eastAsia="es-CR"/>
               </w:rPr>
             </w:pPr>
             <w:r>
               <w:rPr>
-                <w:szCs w:val="24"/>
+                <w:rFonts w:ascii="Arial" w:hAnsi="Arial" w:cs="Arial"/>
+                <w:sz w:val="22"/>
+                <w:szCs w:val="22"/>
                 <w:lang w:val="es-CR" w:eastAsia="es-CR"/>
               </w:rPr>
               <w:t>Tasa de error</w:t>
@@ -4198,13 +5198,17 @@
               <w:spacing w:line="240" w:lineRule="auto"/>
               <w:ind w:left="0"/>
               <w:rPr>
-                <w:szCs w:val="24"/>
+                <w:rFonts w:ascii="Arial" w:hAnsi="Arial" w:cs="Arial"/>
+                <w:sz w:val="22"/>
+                <w:szCs w:val="22"/>
                 <w:lang w:val="es-CR" w:eastAsia="es-CR"/>
               </w:rPr>
             </w:pPr>
             <w:r>
               <w:rPr>
-                <w:szCs w:val="24"/>
+                <w:rFonts w:ascii="Arial" w:hAnsi="Arial" w:cs="Arial"/>
+                <w:sz w:val="22"/>
+                <w:szCs w:val="22"/>
                 <w:lang w:val="es-CR" w:eastAsia="es-CR"/>
               </w:rPr>
               <w:t>Incidencia de fallos</w:t>
@@ -4221,13 +5225,17 @@
               <w:spacing w:line="240" w:lineRule="auto"/>
               <w:ind w:left="0"/>
               <w:rPr>
-                <w:szCs w:val="24"/>
+                <w:rFonts w:ascii="Arial" w:hAnsi="Arial" w:cs="Arial"/>
+                <w:sz w:val="22"/>
+                <w:szCs w:val="22"/>
                 <w:lang w:val="es-CR" w:eastAsia="es-CR"/>
               </w:rPr>
             </w:pPr>
             <w:r>
               <w:rPr>
-                <w:szCs w:val="24"/>
+                <w:rFonts w:ascii="Arial" w:hAnsi="Arial" w:cs="Arial"/>
+                <w:sz w:val="22"/>
+                <w:szCs w:val="22"/>
                 <w:lang w:val="es-CR" w:eastAsia="es-CR"/>
               </w:rPr>
               <w:t>≤1%</w:t>
@@ -4246,13 +5254,17 @@
               <w:spacing w:line="240" w:lineRule="auto"/>
               <w:ind w:left="0"/>
               <w:rPr>
-                <w:szCs w:val="24"/>
+                <w:rFonts w:ascii="Arial" w:hAnsi="Arial" w:cs="Arial"/>
+                <w:sz w:val="22"/>
+                <w:szCs w:val="22"/>
                 <w:lang w:val="es-CR" w:eastAsia="es-CR"/>
               </w:rPr>
             </w:pPr>
             <w:r>
               <w:rPr>
-                <w:szCs w:val="24"/>
+                <w:rFonts w:ascii="Arial" w:hAnsi="Arial" w:cs="Arial"/>
+                <w:sz w:val="22"/>
+                <w:szCs w:val="22"/>
                 <w:lang w:val="es-CR" w:eastAsia="es-CR"/>
               </w:rPr>
               <w:t>Usuarios simultáneos</w:t>
@@ -4269,13 +5281,17 @@
               <w:spacing w:line="240" w:lineRule="auto"/>
               <w:ind w:left="0"/>
               <w:rPr>
-                <w:szCs w:val="24"/>
+                <w:rFonts w:ascii="Arial" w:hAnsi="Arial" w:cs="Arial"/>
+                <w:sz w:val="22"/>
+                <w:szCs w:val="22"/>
                 <w:lang w:val="es-CR" w:eastAsia="es-CR"/>
               </w:rPr>
             </w:pPr>
             <w:r>
               <w:rPr>
-                <w:szCs w:val="24"/>
+                <w:rFonts w:ascii="Arial" w:hAnsi="Arial" w:cs="Arial"/>
+                <w:sz w:val="22"/>
+                <w:szCs w:val="22"/>
                 <w:lang w:val="es-CR" w:eastAsia="es-CR"/>
               </w:rPr>
               <w:t>Capacidad máxima sin degradación</w:t>
@@ -4292,13 +5308,17 @@
               <w:spacing w:line="240" w:lineRule="auto"/>
               <w:ind w:left="0"/>
               <w:rPr>
-                <w:szCs w:val="24"/>
+                <w:rFonts w:ascii="Arial" w:hAnsi="Arial" w:cs="Arial"/>
+                <w:sz w:val="22"/>
+                <w:szCs w:val="22"/>
                 <w:lang w:val="es-CR" w:eastAsia="es-CR"/>
               </w:rPr>
             </w:pPr>
             <w:r>
               <w:rPr>
-                <w:szCs w:val="24"/>
+                <w:rFonts w:ascii="Arial" w:hAnsi="Arial" w:cs="Arial"/>
+                <w:sz w:val="22"/>
+                <w:szCs w:val="22"/>
                 <w:lang w:val="es-CR" w:eastAsia="es-CR"/>
               </w:rPr>
               <w:t>500 usuarios</w:t>
@@ -4317,13 +5337,17 @@
               <w:spacing w:line="240" w:lineRule="auto"/>
               <w:ind w:left="0"/>
               <w:rPr>
-                <w:szCs w:val="24"/>
+                <w:rFonts w:ascii="Arial" w:hAnsi="Arial" w:cs="Arial"/>
+                <w:sz w:val="22"/>
+                <w:szCs w:val="22"/>
                 <w:lang w:val="es-CR" w:eastAsia="es-CR"/>
               </w:rPr>
             </w:pPr>
             <w:r>
               <w:rPr>
-                <w:szCs w:val="24"/>
+                <w:rFonts w:ascii="Arial" w:hAnsi="Arial" w:cs="Arial"/>
+                <w:sz w:val="22"/>
+                <w:szCs w:val="22"/>
                 <w:lang w:val="es-CR" w:eastAsia="es-CR"/>
               </w:rPr>
               <w:t>Tiempo de recuperación (MTTR)</w:t>
@@ -4340,13 +5364,17 @@
               <w:spacing w:line="240" w:lineRule="auto"/>
               <w:ind w:left="0"/>
               <w:rPr>
-                <w:szCs w:val="24"/>
+                <w:rFonts w:ascii="Arial" w:hAnsi="Arial" w:cs="Arial"/>
+                <w:sz w:val="22"/>
+                <w:szCs w:val="22"/>
                 <w:lang w:val="es-CR" w:eastAsia="es-CR"/>
               </w:rPr>
             </w:pPr>
             <w:r>
               <w:rPr>
-                <w:szCs w:val="24"/>
+                <w:rFonts w:ascii="Arial" w:hAnsi="Arial" w:cs="Arial"/>
+                <w:sz w:val="22"/>
+                <w:szCs w:val="22"/>
                 <w:lang w:val="es-CR" w:eastAsia="es-CR"/>
               </w:rPr>
               <w:t>Tiempo para resolver fallos</w:t>
@@ -4363,13 +5391,17 @@
               <w:spacing w:line="240" w:lineRule="auto"/>
               <w:ind w:left="0"/>
               <w:rPr>
-                <w:szCs w:val="24"/>
+                <w:rFonts w:ascii="Arial" w:hAnsi="Arial" w:cs="Arial"/>
+                <w:sz w:val="22"/>
+                <w:szCs w:val="22"/>
                 <w:lang w:val="es-CR" w:eastAsia="es-CR"/>
               </w:rPr>
             </w:pPr>
             <w:r>
               <w:rPr>
-                <w:szCs w:val="24"/>
+                <w:rFonts w:ascii="Arial" w:hAnsi="Arial" w:cs="Arial"/>
+                <w:sz w:val="22"/>
+                <w:szCs w:val="22"/>
                 <w:lang w:val="es-CR" w:eastAsia="es-CR"/>
               </w:rPr>
               <w:t>≤30 minutos</w:t>
@@ -4397,14 +5429,19 @@
         </w:numPr>
         <w:spacing w:line="240" w:lineRule="auto"/>
         <w:rPr>
-          <w:lang w:val="es-CR"/>
-        </w:rPr>
-      </w:pPr>
-      <w:r>
-        <w:rPr>
-          <w:b/>
-          <w:bCs/>
-          <w:szCs w:val="24"/>
+          <w:rFonts w:ascii="Arial" w:hAnsi="Arial" w:cs="Arial"/>
+          <w:sz w:val="22"/>
+          <w:szCs w:val="22"/>
+          <w:lang w:val="es-CR"/>
+        </w:rPr>
+      </w:pPr>
+      <w:r>
+        <w:rPr>
+          <w:rFonts w:ascii="Arial" w:hAnsi="Arial" w:cs="Arial"/>
+          <w:b/>
+          <w:bCs/>
+          <w:sz w:val="22"/>
+          <w:szCs w:val="22"/>
           <w:lang w:val="es-CR" w:eastAsia="es-CR"/>
         </w:rPr>
         <w:t>Satisfacción del cliente</w:t>
@@ -4415,6 +5452,7 @@
         <w:pStyle w:val="Prrafodelista"/>
         <w:spacing w:line="240" w:lineRule="auto"/>
         <w:rPr>
+          <w:iCs/>
           <w:lang w:val="es-CR"/>
         </w:rPr>
       </w:pPr>
@@ -4424,11 +5462,15 @@
         <w:pStyle w:val="Textoindependiente"/>
         <w:ind w:left="720"/>
         <w:rPr>
-          <w:lang w:val="es-CR"/>
-        </w:rPr>
-      </w:pPr>
-      <w:r>
-        <w:rPr>
+          <w:i w:val="0"/>
+          <w:iCs/>
+          <w:lang w:val="es-CR"/>
+        </w:rPr>
+      </w:pPr>
+      <w:r>
+        <w:rPr>
+          <w:i w:val="0"/>
+          <w:iCs/>
           <w:lang w:val="es-CR"/>
         </w:rPr>
         <w:t>Mide la percepción y experiencia de los usuarios con el sistema.</w:t>
@@ -4455,11 +5497,15 @@
             <w:pPr>
               <w:pStyle w:val="Textoindependiente"/>
               <w:rPr>
+                <w:i w:val="0"/>
+                <w:iCs/>
                 <w:lang w:val="es-CR"/>
               </w:rPr>
             </w:pPr>
             <w:r>
               <w:rPr>
+                <w:i w:val="0"/>
+                <w:iCs/>
                 <w:lang w:val="es-CR"/>
               </w:rPr>
               <w:t>Métrica</w:t>
@@ -4474,11 +5520,15 @@
             <w:pPr>
               <w:pStyle w:val="Textoindependiente"/>
               <w:rPr>
+                <w:i w:val="0"/>
+                <w:iCs/>
                 <w:lang w:val="es-CR"/>
               </w:rPr>
             </w:pPr>
             <w:r>
               <w:rPr>
+                <w:i w:val="0"/>
+                <w:iCs/>
                 <w:lang w:val="es-CR"/>
               </w:rPr>
               <w:t>¿Qué mide?</w:t>
@@ -4493,11 +5543,15 @@
             <w:pPr>
               <w:pStyle w:val="Textoindependiente"/>
               <w:rPr>
+                <w:i w:val="0"/>
+                <w:iCs/>
                 <w:lang w:val="es-CR"/>
               </w:rPr>
             </w:pPr>
             <w:r>
               <w:rPr>
+                <w:i w:val="0"/>
+                <w:iCs/>
                 <w:lang w:val="es-CR"/>
               </w:rPr>
               <w:t>Meta sugerida</w:t>
@@ -4514,11 +5568,15 @@
             <w:pPr>
               <w:pStyle w:val="Textoindependiente"/>
               <w:rPr>
+                <w:i w:val="0"/>
+                <w:iCs/>
                 <w:lang w:val="es-CR"/>
               </w:rPr>
             </w:pPr>
             <w:r>
               <w:rPr>
+                <w:i w:val="0"/>
+                <w:iCs/>
                 <w:lang w:val="es-CR"/>
               </w:rPr>
               <w:t xml:space="preserve">NPS (Net </w:t>
@@ -4526,6 +5584,8 @@
             <w:proofErr w:type="spellStart"/>
             <w:r>
               <w:rPr>
+                <w:i w:val="0"/>
+                <w:iCs/>
                 <w:lang w:val="es-CR"/>
               </w:rPr>
               <w:t>Promoter</w:t>
@@ -4533,6 +5593,8 @@
             <w:proofErr w:type="spellEnd"/>
             <w:r>
               <w:rPr>
+                <w:i w:val="0"/>
+                <w:iCs/>
                 <w:lang w:val="es-CR"/>
               </w:rPr>
               <w:t xml:space="preserve"> Score)</w:t>
@@ -4547,11 +5609,15 @@
             <w:pPr>
               <w:pStyle w:val="Textoindependiente"/>
               <w:rPr>
+                <w:i w:val="0"/>
+                <w:iCs/>
                 <w:lang w:val="es-CR"/>
               </w:rPr>
             </w:pPr>
             <w:r>
               <w:rPr>
+                <w:i w:val="0"/>
+                <w:iCs/>
                 <w:lang w:val="es-CR"/>
               </w:rPr>
               <w:t>% de usuarios que recomendarían el sistema</w:t>
@@ -4566,11 +5632,15 @@
             <w:pPr>
               <w:pStyle w:val="Textoindependiente"/>
               <w:rPr>
+                <w:i w:val="0"/>
+                <w:iCs/>
                 <w:lang w:val="es-CR"/>
               </w:rPr>
             </w:pPr>
             <w:r>
               <w:rPr>
+                <w:i w:val="0"/>
+                <w:iCs/>
                 <w:lang w:val="es-CR"/>
               </w:rPr>
               <w:t>≥+50</w:t>
@@ -4587,11 +5657,15 @@
             <w:pPr>
               <w:pStyle w:val="Textoindependiente"/>
               <w:rPr>
+                <w:i w:val="0"/>
+                <w:iCs/>
                 <w:lang w:val="es-CR"/>
               </w:rPr>
             </w:pPr>
             <w:r>
               <w:rPr>
+                <w:i w:val="0"/>
+                <w:iCs/>
                 <w:lang w:val="es-CR"/>
               </w:rPr>
               <w:t>CSAT (Satisfacción)</w:t>
@@ -4606,11 +5680,15 @@
             <w:pPr>
               <w:pStyle w:val="Textoindependiente"/>
               <w:rPr>
+                <w:i w:val="0"/>
+                <w:iCs/>
                 <w:lang w:val="es-CR"/>
               </w:rPr>
             </w:pPr>
             <w:r>
               <w:rPr>
+                <w:i w:val="0"/>
+                <w:iCs/>
                 <w:lang w:val="es-CR"/>
               </w:rPr>
               <w:t>% de usuarios satisfechos</w:t>
@@ -4625,11 +5703,15 @@
             <w:pPr>
               <w:pStyle w:val="Textoindependiente"/>
               <w:rPr>
+                <w:i w:val="0"/>
+                <w:iCs/>
                 <w:lang w:val="es-CR"/>
               </w:rPr>
             </w:pPr>
             <w:r>
               <w:rPr>
+                <w:i w:val="0"/>
+                <w:iCs/>
                 <w:lang w:val="es-CR"/>
               </w:rPr>
               <w:t>≥80%</w:t>
@@ -4646,11 +5728,15 @@
             <w:pPr>
               <w:pStyle w:val="Textoindependiente"/>
               <w:rPr>
+                <w:i w:val="0"/>
+                <w:iCs/>
                 <w:lang w:val="es-CR"/>
               </w:rPr>
             </w:pPr>
             <w:r>
               <w:rPr>
+                <w:i w:val="0"/>
+                <w:iCs/>
                 <w:lang w:val="es-CR"/>
               </w:rPr>
               <w:t>CES (Esfuerzo del cliente)</w:t>
@@ -4665,11 +5751,15 @@
             <w:pPr>
               <w:pStyle w:val="Textoindependiente"/>
               <w:rPr>
+                <w:i w:val="0"/>
+                <w:iCs/>
                 <w:lang w:val="es-CR"/>
               </w:rPr>
             </w:pPr>
             <w:r>
               <w:rPr>
+                <w:i w:val="0"/>
+                <w:iCs/>
                 <w:lang w:val="es-CR"/>
               </w:rPr>
               <w:t>Facilidad de uso</w:t>
@@ -4684,11 +5774,15 @@
             <w:pPr>
               <w:pStyle w:val="Textoindependiente"/>
               <w:rPr>
+                <w:i w:val="0"/>
+                <w:iCs/>
                 <w:lang w:val="es-CR"/>
               </w:rPr>
             </w:pPr>
             <w:r>
               <w:rPr>
+                <w:i w:val="0"/>
+                <w:iCs/>
                 <w:lang w:val="es-CR"/>
               </w:rPr>
               <w:t>≤3/5 (bajo esfuerzo)</w:t>
@@ -4705,11 +5799,15 @@
             <w:pPr>
               <w:pStyle w:val="Textoindependiente"/>
               <w:rPr>
+                <w:i w:val="0"/>
+                <w:iCs/>
                 <w:lang w:val="es-CR"/>
               </w:rPr>
             </w:pPr>
             <w:r>
               <w:rPr>
+                <w:i w:val="0"/>
+                <w:iCs/>
                 <w:lang w:val="es-CR"/>
               </w:rPr>
               <w:t>Feedback cualitativo</w:t>
@@ -4724,11 +5822,15 @@
             <w:pPr>
               <w:pStyle w:val="Textoindependiente"/>
               <w:rPr>
+                <w:i w:val="0"/>
+                <w:iCs/>
                 <w:lang w:val="es-CR"/>
               </w:rPr>
             </w:pPr>
             <w:r>
               <w:rPr>
+                <w:i w:val="0"/>
+                <w:iCs/>
                 <w:lang w:val="es-CR"/>
               </w:rPr>
               <w:t>Comentarios y sugerencias recopilados</w:t>
@@ -4743,11 +5845,15 @@
             <w:pPr>
               <w:pStyle w:val="Textoindependiente"/>
               <w:rPr>
+                <w:i w:val="0"/>
+                <w:iCs/>
                 <w:lang w:val="es-CR"/>
               </w:rPr>
             </w:pPr>
             <w:r>
               <w:rPr>
+                <w:i w:val="0"/>
+                <w:iCs/>
                 <w:lang w:val="es-CR"/>
               </w:rPr>
               <w:t>Analizar mensualmente</w:t>
@@ -5010,19 +6116,7 @@
         <w:rPr>
           <w:lang w:val="es-CR"/>
         </w:rPr>
-        <w:t xml:space="preserve">El sistema web de Beto y Más S.A. transformará la interacción con sus clientes al ofrecer una plataforma innovadora que centraliza la gestión de datos y fomenta la fidelización mediante juegos interactivos y promociones personalizadas. En un mundo donde esta plataforma esté implementada, los clientes de la región Huetar Norte disfrutarán de experiencias de compra personalizadas, participarán activamente en sorteos y se sentirán conectados con una comunidad impulsada por los valores sociales de la empresa. Los empleados gestionarán procesos más eficientes, mientras que los socios comunitarios verán amplificado el impacto de las iniciativas sociales. Beto y Más S.A. se </w:t>
-      </w:r>
-      <w:r>
-        <w:rPr>
-          <w:lang w:val="es-CR"/>
-        </w:rPr>
-        <w:t>consolidarán</w:t>
-      </w:r>
-      <w:r>
-        <w:rPr>
-          <w:lang w:val="es-CR"/>
-        </w:rPr>
-        <w:t xml:space="preserve"> como líder digital en el sector retail local, tomando decisiones estratégicas basadas en datos, optimizando operaciones y alineándose con el auge del comercio electrónico, todo dentro de un marco de costos accesibles y una arquitectura tecnológica escalable.</w:t>
+        <w:t>El sistema web de Beto y Más S.A. transformará la interacción con sus clientes al ofrecer una plataforma innovadora que centraliza la gestión de datos y fomenta la fidelización mediante juegos interactivos y promociones personalizadas. En un mundo donde esta plataforma esté implementada, los clientes de la región Huetar Norte disfrutarán de experiencias de compra personalizadas, participarán activamente en sorteos y se sentirán conectados con una comunidad impulsada por los valores sociales de la empresa. Los empleados gestionarán procesos más eficientes, mientras que los socios comunitarios verán amplificado el impacto de las iniciativas sociales. Beto y Más S.A. se consolidarán como líder digital en el sector retail local, tomando decisiones estratégicas basadas en datos, optimizando operaciones y alineándose con el auge del comercio electrónico, todo dentro de un marco de costos accesibles y una arquitectura tecnológica escalable.</w:t>
       </w:r>
     </w:p>
     <w:p>
@@ -5045,7 +6139,6 @@
         <w:rPr>
           <w:lang w:val="es-CR"/>
         </w:rPr>
-        <w:lastRenderedPageBreak/>
         <w:t>Riesgos empresariales</w:t>
       </w:r>
       <w:bookmarkEnd w:id="16"/>
@@ -6015,7 +7108,6 @@
           <w:szCs w:val="22"/>
           <w:lang w:val="es-CR"/>
         </w:rPr>
-        <w:lastRenderedPageBreak/>
         <w:t>Mitigación</w:t>
       </w:r>
       <w:r>
@@ -6051,6 +7143,7 @@
         <w:rPr>
           <w:lang w:val="es-CR"/>
         </w:rPr>
+        <w:lastRenderedPageBreak/>
         <w:t>Alcance y limitaciones</w:t>
       </w:r>
       <w:bookmarkEnd w:id="17"/>
@@ -6719,7 +7812,6 @@
           <w:sz w:val="22"/>
           <w:lang w:val="es-CR"/>
         </w:rPr>
-        <w:lastRenderedPageBreak/>
         <w:t>Recursos:</w:t>
       </w:r>
       <w:r>
@@ -6790,6 +7882,7 @@
           <w:sz w:val="22"/>
           <w:lang w:val="es-CR"/>
         </w:rPr>
+        <w:lastRenderedPageBreak/>
         <w:t xml:space="preserve">Capacitación: </w:t>
       </w:r>
       <w:r>
@@ -7109,29 +8202,35 @@
         <w:rPr>
           <w:lang w:val="es-CR"/>
         </w:rPr>
+        <w:t xml:space="preserve">Alcance </w:t>
+      </w:r>
+      <w:r>
+        <w:rPr>
+          <w:lang w:val="es-CR"/>
+        </w:rPr>
+        <w:t>general</w:t>
+      </w:r>
+      <w:bookmarkEnd w:id="19"/>
+    </w:p>
+    <w:p>
+      <w:pPr>
+        <w:pStyle w:val="Textoindependiente"/>
+        <w:rPr>
+          <w:lang w:val="es-CR"/>
+        </w:rPr>
+      </w:pPr>
+      <w:r>
+        <w:rPr>
+          <w:lang w:val="es-CR"/>
+        </w:rPr>
+        <w:t xml:space="preserve">La versión inicial del sistema web de Beto y Más S.A. incluye un conjunto de funcionalidades esenciales diseñadas para maximizar el valor para clientes, administradores y empleados, con un costo de desarrollo aceptable dentro del plazo de tres semestres (hasta junio de 2026). Las características priorizan la fidelización, la gestión de datos y el compromiso comunitario, ofreciendo beneficios clave como experiencias personalizadas, decisiones estratégicas </w:t>
+      </w:r>
+      <w:r>
+        <w:rPr>
+          <w:lang w:val="es-CR"/>
+        </w:rPr>
         <w:lastRenderedPageBreak/>
-        <w:t xml:space="preserve">Alcance </w:t>
-      </w:r>
-      <w:r>
-        <w:rPr>
-          <w:lang w:val="es-CR"/>
-        </w:rPr>
-        <w:t>general</w:t>
-      </w:r>
-      <w:bookmarkEnd w:id="19"/>
-    </w:p>
-    <w:p>
-      <w:pPr>
-        <w:pStyle w:val="Textoindependiente"/>
-        <w:rPr>
-          <w:lang w:val="es-CR"/>
-        </w:rPr>
-      </w:pPr>
-      <w:r>
-        <w:rPr>
-          <w:lang w:val="es-CR"/>
-        </w:rPr>
-        <w:t>La versión inicial del sistema web de Beto y Más S.A. incluye un conjunto de funcionalidades esenciales diseñadas para maximizar el valor para clientes, administradores y empleados, con un costo de desarrollo aceptable dentro del plazo de tres semestres (hasta junio de 2026). Las características priorizan la fidelización, la gestión de datos y el compromiso comunitario, ofreciendo beneficios clave como experiencias personalizadas, decisiones estratégicas basadas en datos y procesos operativos eficientes. Las características de calidad, como usabilidad, accesibilidad y seguridad, aseguran que estos beneficios sean alcanzables. La siguiente tabla detalla las funcionalidades previstas, sus descripciones y los beneficios para las diversas comunidades de partes interesadas.</w:t>
+        <w:t>basadas en datos y procesos operativos eficientes. Las características de calidad, como usabilidad, accesibilidad y seguridad, aseguran que estos beneficios sean alcanzables. La siguiente tabla detalla las funcionalidades previstas, sus descripciones y los beneficios para las diversas comunidades de partes interesadas.</w:t>
       </w:r>
     </w:p>
     <w:p>
@@ -7742,7 +8841,6 @@
           <w:bCs/>
           <w:lang w:val="es-CR"/>
         </w:rPr>
-        <w:lastRenderedPageBreak/>
         <w:t>Características de calidad</w:t>
       </w:r>
       <w:r>
@@ -7829,6 +8927,7 @@
           <w:bCs/>
           <w:lang w:val="es-CR"/>
         </w:rPr>
+        <w:lastRenderedPageBreak/>
         <w:t>Seguridad</w:t>
       </w:r>
       <w:r>
@@ -8402,6 +9501,7 @@
           <w:bCs/>
           <w:lang w:val="es-CR"/>
         </w:rPr>
+        <w:lastRenderedPageBreak/>
         <w:t>Impacto</w:t>
       </w:r>
       <w:r>
@@ -9052,7 +10152,6 @@
           <w:bCs/>
           <w:lang w:val="es-CR"/>
         </w:rPr>
-        <w:lastRenderedPageBreak/>
         <w:t>Justificación</w:t>
       </w:r>
       <w:r>
@@ -9108,6 +10207,7 @@
         <w:rPr>
           <w:lang w:val="es-CR"/>
         </w:rPr>
+        <w:lastRenderedPageBreak/>
         <w:t>Estas exclusiones y limitaciones reflejan un enfoque estratégico para priorizar funcionalidades esenciales que maximicen el valor para los clientes y la empresa, respetando las restricciones de presupuesto</w:t>
       </w:r>
       <w:r>
@@ -9122,14 +10222,6 @@
         </w:rPr>
         <w:t>y el contexto tecnológico de la región Huetar Norte. Cualquier propuesta para incluir estas características será evaluada cuidadosamente para determinar si justifica una ampliación del alcance, con ajustes en recursos, cronograma o presupuesto.</w:t>
       </w:r>
-    </w:p>
-    <w:p>
-      <w:pPr>
-        <w:pStyle w:val="Textoindependiente"/>
-        <w:rPr>
-          <w:lang w:val="es-CR"/>
-        </w:rPr>
-      </w:pPr>
     </w:p>
     <w:p>
       <w:pPr>
@@ -9543,18 +10635,7 @@
           <w:sz w:val="22"/>
           <w:lang w:val="es-CR"/>
         </w:rPr>
-        <w:t xml:space="preserve">Fomentar la </w:t>
-      </w:r>
-      <w:r>
-        <w:rPr>
-          <w:rFonts w:ascii="Arial" w:hAnsi="Arial"/>
-          <w:b/>
-          <w:bCs/>
-          <w:i/>
-          <w:sz w:val="22"/>
-          <w:lang w:val="es-CR"/>
-        </w:rPr>
-        <w:t>participación</w:t>
+        <w:t>Fomentar la participación</w:t>
       </w:r>
       <w:r>
         <w:rPr>
@@ -9588,7 +10669,6 @@
           <w:sz w:val="22"/>
           <w:lang w:val="es-CR"/>
         </w:rPr>
-        <w:lastRenderedPageBreak/>
         <w:t>Recopilación de datos estratégicos</w:t>
       </w:r>
       <w:r>
@@ -10343,7 +11423,6 @@
           <w:szCs w:val="22"/>
           <w:lang w:val="es-CR"/>
         </w:rPr>
-        <w:lastRenderedPageBreak/>
         <w:t>Clientes de Beto y Más S.A.</w:t>
       </w:r>
     </w:p>
@@ -10462,6 +11541,7 @@
           <w:szCs w:val="22"/>
           <w:lang w:val="es-CR" w:eastAsia="es-CR"/>
         </w:rPr>
+        <w:lastRenderedPageBreak/>
         <w:t>Características de interés</w:t>
       </w:r>
       <w:r>
@@ -10618,23 +11698,7 @@
           <w:szCs w:val="22"/>
           <w:lang w:val="es-CR"/>
         </w:rPr>
-        <w:t xml:space="preserve">: </w:t>
-      </w:r>
-      <w:r>
-        <w:rPr>
-          <w:rFonts w:cs="Arial"/>
-          <w:szCs w:val="22"/>
-          <w:lang w:val="es-CR"/>
-        </w:rPr>
-        <w:t>Motivados,</w:t>
-      </w:r>
-      <w:r>
-        <w:rPr>
-          <w:rFonts w:cs="Arial"/>
-          <w:szCs w:val="22"/>
-          <w:lang w:val="es-CR"/>
-        </w:rPr>
-        <w:t xml:space="preserve"> pero enfrentando posibles desafíos técnicos y de planificación.</w:t>
+        <w:t>: Motivados, pero enfrentando posibles desafíos técnicos y de planificación.</w:t>
       </w:r>
     </w:p>
     <w:p>
@@ -11025,7 +12089,6 @@
           <w:bCs/>
           <w:lang w:val="es-CR"/>
         </w:rPr>
-        <w:lastRenderedPageBreak/>
         <w:t>Servidores</w:t>
       </w:r>
       <w:r>
@@ -11092,6 +12155,7 @@
           <w:bCs/>
           <w:lang w:val="es-CR"/>
         </w:rPr>
+        <w:lastRenderedPageBreak/>
         <w:t>Migración de datos</w:t>
       </w:r>
       <w:r>
@@ -16662,6 +17726,7 @@
   <w:style w:type="character" w:default="1" w:styleId="Fuentedeprrafopredeter">
     <w:name w:val="Default Paragraph Font"/>
     <w:uiPriority w:val="1"/>
+    <w:semiHidden/>
     <w:unhideWhenUsed/>
   </w:style>
   <w:style w:type="table" w:default="1" w:styleId="Tablanormal">

</xml_diff>